<commit_message>
corra solo el parser 2.2
</commit_message>
<xml_diff>
--- a/gramatica.docx
+++ b/gramatica.docx
@@ -9,6 +9,7 @@
           <w:b/>
           <w:sz w:val="28"/>
           <w:szCs w:val="28"/>
+          <w:lang w:val="es-CR"/>
         </w:rPr>
       </w:pPr>
       <w:r>
@@ -17,6 +18,7 @@
           <w:b/>
           <w:sz w:val="28"/>
           <w:szCs w:val="28"/>
+          <w:lang w:val="es-CR"/>
         </w:rPr>
         <w:t>ANEXOS</w:t>
       </w:r>
@@ -25,6 +27,7 @@
       <w:pPr>
         <w:rPr>
           <w:rFonts w:ascii="Verdana" w:hAnsi="Verdana"/>
+          <w:lang w:val="es-CR"/>
         </w:rPr>
       </w:pPr>
     </w:p>
@@ -34,41 +37,35 @@
           <w:rFonts w:ascii="Verdana" w:hAnsi="Verdana"/>
           <w:b/>
           <w:u w:val="single"/>
-        </w:rPr>
-      </w:pPr>
-      <w:proofErr w:type="spellStart"/>
+          <w:lang w:val="es-CR"/>
+        </w:rPr>
+      </w:pPr>
       <w:r>
         <w:rPr>
           <w:rFonts w:ascii="Verdana" w:hAnsi="Verdana"/>
           <w:b/>
           <w:u w:val="single"/>
-        </w:rPr>
-        <w:t>Gramática</w:t>
-      </w:r>
-      <w:proofErr w:type="spellEnd"/>
+          <w:lang w:val="es-CR"/>
+        </w:rPr>
+        <w:t xml:space="preserve">Gramática de </w:t>
+      </w:r>
+      <w:proofErr w:type="spellStart"/>
       <w:r>
         <w:rPr>
           <w:rFonts w:ascii="Verdana" w:hAnsi="Verdana"/>
           <w:b/>
           <w:u w:val="single"/>
-        </w:rPr>
-        <w:t xml:space="preserve"> de </w:t>
-      </w:r>
-      <w:proofErr w:type="spellStart"/>
-      <w:r>
+          <w:lang w:val="es-CR"/>
+        </w:rPr>
+        <w:t>MiniJava</w:t>
+      </w:r>
+      <w:proofErr w:type="spellEnd"/>
+    </w:p>
+    <w:p>
+      <w:pPr>
         <w:rPr>
           <w:rFonts w:ascii="Verdana" w:hAnsi="Verdana"/>
-          <w:b/>
-          <w:u w:val="single"/>
-        </w:rPr>
-        <w:t>MiniJava</w:t>
-      </w:r>
-      <w:proofErr w:type="spellEnd"/>
-    </w:p>
-    <w:p>
-      <w:pPr>
-        <w:rPr>
-          <w:rFonts w:ascii="Verdana" w:hAnsi="Verdana"/>
+          <w:lang w:val="es-CR"/>
         </w:rPr>
       </w:pPr>
     </w:p>
@@ -142,7 +139,7 @@
           <w:szCs w:val="18"/>
           <w:lang w:val="en-US"/>
         </w:rPr>
-        <w:t>)*</w:t>
+        <w:t xml:space="preserve">)* </w:t>
       </w:r>
       <w:r>
         <w:rPr>
@@ -158,6 +155,7 @@
           <w:rFonts w:ascii="Arial" w:hAnsi="Arial" w:cs="Arial"/>
           <w:color w:val="1F497D" w:themeColor="text2"/>
           <w:szCs w:val="18"/>
+          <w:highlight w:val="red"/>
           <w:lang w:val="en-US"/>
         </w:rPr>
         <w:t>MainClass</w:t>
@@ -1134,30 +1132,58 @@
     <w:p>
       <w:pPr>
         <w:pStyle w:val="Sinespaciado"/>
-      </w:pPr>
-      <w:proofErr w:type="spellStart"/>
-      <w:proofErr w:type="gramStart"/>
+        <w:rPr>
+          <w:sz w:val="28"/>
+        </w:rPr>
+      </w:pPr>
+      <w:proofErr w:type="spellStart"/>
       <w:r>
         <w:t>TypeDeclaration</w:t>
       </w:r>
       <w:proofErr w:type="spellEnd"/>
       <w:r>
-        <w:t xml:space="preserve"> :</w:t>
-      </w:r>
-      <w:proofErr w:type="gramEnd"/>
-      <w:r>
-        <w:t xml:space="preserve">:= </w:t>
-      </w:r>
-      <w:r>
-        <w:tab/>
-      </w:r>
-      <w:r>
-        <w:tab/>
-      </w:r>
+        <w:t xml:space="preserve"> ::= </w:t>
+      </w:r>
+      <w:r>
+        <w:tab/>
+      </w:r>
+      <w:r>
+        <w:tab/>
+      </w:r>
+      <w:proofErr w:type="spellStart"/>
+      <w:r>
+        <w:rPr>
+          <w:rFonts w:ascii="Arial" w:hAnsi="Arial" w:cs="Arial"/>
+          <w:color w:val="1F497D" w:themeColor="text2"/>
+          <w:szCs w:val="18"/>
+          <w:highlight w:val="red"/>
+        </w:rPr>
+        <w:t>MainClass</w:t>
+      </w:r>
+      <w:proofErr w:type="spellEnd"/>
+      <w:r>
+        <w:rPr>
+          <w:rFonts w:ascii="Arial" w:hAnsi="Arial" w:cs="Arial"/>
+          <w:color w:val="1F497D" w:themeColor="text2"/>
+          <w:szCs w:val="18"/>
+        </w:rPr>
+        <w:t xml:space="preserve"> </w:t>
+      </w:r>
+      <w:r>
+        <w:rPr>
+          <w:rFonts w:ascii="Arial" w:hAnsi="Arial" w:cs="Arial"/>
+          <w:color w:val="1F497D" w:themeColor="text2"/>
+          <w:szCs w:val="18"/>
+        </w:rPr>
+        <w:t xml:space="preserve">| </w:t>
+      </w:r>
+      <w:bookmarkStart w:id="0" w:name="_GoBack"/>
+      <w:bookmarkEnd w:id="0"/>
       <w:proofErr w:type="spellStart"/>
       <w:r>
         <w:rPr>
           <w:color w:val="4F81BD" w:themeColor="accent1"/>
+          <w:sz w:val="28"/>
         </w:rPr>
         <w:t>ClassDeclaration</w:t>
       </w:r>
@@ -1165,19 +1191,32 @@
       <w:r>
         <w:rPr>
           <w:color w:val="4F81BD" w:themeColor="accent1"/>
+          <w:sz w:val="28"/>
         </w:rPr>
         <w:t xml:space="preserve"> </w:t>
       </w:r>
       <w:r>
-        <w:tab/>
-      </w:r>
-      <w:r>
-        <w:tab/>
-      </w:r>
-      <w:r>
+        <w:rPr>
+          <w:sz w:val="28"/>
+        </w:rPr>
+        <w:tab/>
+      </w:r>
+      <w:r>
+        <w:rPr>
+          <w:sz w:val="28"/>
+        </w:rPr>
+        <w:tab/>
+      </w:r>
+      <w:r>
+        <w:rPr>
+          <w:sz w:val="28"/>
+        </w:rPr>
         <w:t>|</w:t>
       </w:r>
       <w:r>
+        <w:rPr>
+          <w:sz w:val="28"/>
+        </w:rPr>
         <w:t xml:space="preserve">  </w:t>
       </w:r>
     </w:p>
@@ -1204,14 +1243,24 @@
         <w:t>ClassExtendsDeclaration</w:t>
       </w:r>
       <w:proofErr w:type="spellEnd"/>
+      <w:r>
+        <w:rPr>
+          <w:rFonts w:ascii="Arial" w:hAnsi="Arial" w:cs="Arial"/>
+          <w:color w:val="4F81BD" w:themeColor="accent1"/>
+          <w:szCs w:val="18"/>
+          <w:lang w:val="en-US"/>
+        </w:rPr>
+        <w:tab/>
+      </w:r>
     </w:p>
     <w:p>
       <w:pPr>
         <w:pStyle w:val="NormalWeb"/>
         <w:spacing w:before="0" w:beforeAutospacing="0" w:after="0" w:afterAutospacing="0" w:line="336" w:lineRule="atLeast"/>
-        <w:ind w:left="2124" w:hanging="2124"/>
-        <w:rPr>
-          <w:rFonts w:ascii="Arial" w:hAnsi="Arial" w:cs="Arial"/>
+        <w:ind w:left="2844" w:firstLine="36"/>
+        <w:rPr>
+          <w:rFonts w:ascii="Arial" w:hAnsi="Arial" w:cs="Arial"/>
+          <w:color w:val="4F81BD" w:themeColor="accent1"/>
           <w:szCs w:val="18"/>
           <w:lang w:val="en-US"/>
         </w:rPr>
@@ -4319,8 +4368,6 @@
           <w:lang w:val="en-US"/>
         </w:rPr>
       </w:pPr>
-      <w:bookmarkStart w:id="0" w:name="_GoBack"/>
-      <w:bookmarkEnd w:id="0"/>
       <w:r>
         <w:rPr>
           <w:rFonts w:ascii="Arial" w:hAnsi="Arial" w:cs="Arial"/>

</xml_diff>

<commit_message>
CORRER SOLO EL PARSER CORREGIDO HASTA THIS
</commit_message>
<xml_diff>
--- a/gramatica.docx
+++ b/gramatica.docx
@@ -155,7 +155,6 @@
           <w:rFonts w:ascii="Arial" w:hAnsi="Arial" w:cs="Arial"/>
           <w:color w:val="1F497D" w:themeColor="text2"/>
           <w:szCs w:val="18"/>
-          <w:highlight w:val="red"/>
           <w:lang w:val="en-US"/>
         </w:rPr>
         <w:t>MainClass</w:t>
@@ -1149,33 +1148,6 @@
       </w:r>
       <w:r>
         <w:tab/>
-      </w:r>
-      <w:proofErr w:type="spellStart"/>
-      <w:r>
-        <w:rPr>
-          <w:rFonts w:ascii="Arial" w:hAnsi="Arial" w:cs="Arial"/>
-          <w:color w:val="1F497D" w:themeColor="text2"/>
-          <w:szCs w:val="18"/>
-          <w:highlight w:val="red"/>
-        </w:rPr>
-        <w:t>MainClass</w:t>
-      </w:r>
-      <w:proofErr w:type="spellEnd"/>
-      <w:r>
-        <w:rPr>
-          <w:rFonts w:ascii="Arial" w:hAnsi="Arial" w:cs="Arial"/>
-          <w:color w:val="1F497D" w:themeColor="text2"/>
-          <w:szCs w:val="18"/>
-        </w:rPr>
-        <w:t xml:space="preserve"> </w:t>
-      </w:r>
-      <w:r>
-        <w:rPr>
-          <w:rFonts w:ascii="Arial" w:hAnsi="Arial" w:cs="Arial"/>
-          <w:color w:val="1F497D" w:themeColor="text2"/>
-          <w:szCs w:val="18"/>
-        </w:rPr>
-        <w:t xml:space="preserve">| </w:t>
       </w:r>
       <w:bookmarkStart w:id="0" w:name="_GoBack"/>
       <w:bookmarkEnd w:id="0"/>

</xml_diff>

<commit_message>
GRAMATICA 69% RESPALDO DOC PRUEBAS
</commit_message>
<xml_diff>
--- a/gramatica.docx
+++ b/gramatica.docx
@@ -1149,8 +1149,6 @@
       <w:r>
         <w:tab/>
       </w:r>
-      <w:bookmarkStart w:id="0" w:name="_GoBack"/>
-      <w:bookmarkEnd w:id="0"/>
       <w:proofErr w:type="spellStart"/>
       <w:r>
         <w:rPr>
@@ -1887,7 +1885,7 @@
           <w:highlight w:val="red"/>
           <w:lang w:val="en-US"/>
         </w:rPr>
-        <w:t>[</w:t>
+        <w:t>(</w:t>
       </w:r>
       <w:r>
         <w:rPr>
@@ -1924,7 +1922,7 @@
           <w:highlight w:val="red"/>
           <w:lang w:val="en-US"/>
         </w:rPr>
-        <w:t>]</w:t>
+        <w:t>)</w:t>
       </w:r>
       <w:r>
         <w:rPr>
@@ -2048,9 +2046,69 @@
         <w:rPr>
           <w:rFonts w:ascii="Arial" w:hAnsi="Arial" w:cs="Arial"/>
           <w:szCs w:val="18"/>
-          <w:lang w:val="en-US"/>
-        </w:rPr>
-        <w:t xml:space="preserve">)* </w:t>
+          <w:highlight w:val="red"/>
+          <w:lang w:val="en-US"/>
+        </w:rPr>
+        <w:t>(“</w:t>
+      </w:r>
+      <w:r>
+        <w:rPr>
+          <w:rFonts w:ascii="Arial" w:hAnsi="Arial" w:cs="Arial"/>
+          <w:szCs w:val="18"/>
+          <w:highlight w:val="red"/>
+          <w:lang w:val="en-US"/>
+        </w:rPr>
+        <w:t>;</w:t>
+      </w:r>
+      <w:r>
+        <w:rPr>
+          <w:rFonts w:ascii="Arial" w:hAnsi="Arial" w:cs="Arial"/>
+          <w:szCs w:val="18"/>
+          <w:highlight w:val="red"/>
+          <w:lang w:val="en-US"/>
+        </w:rPr>
+        <w:t>”)</w:t>
+      </w:r>
+      <w:r>
+        <w:rPr>
+          <w:rFonts w:ascii="Arial" w:hAnsi="Arial" w:cs="Arial"/>
+          <w:szCs w:val="18"/>
+          <w:highlight w:val="red"/>
+          <w:lang w:val="en-US"/>
+        </w:rPr>
+        <w:t>*</w:t>
+      </w:r>
+      <w:r>
+        <w:rPr>
+          <w:rFonts w:ascii="Arial" w:hAnsi="Arial" w:cs="Arial"/>
+          <w:szCs w:val="18"/>
+          <w:lang w:val="en-US"/>
+        </w:rPr>
+        <w:t xml:space="preserve"> </w:t>
+      </w:r>
+      <w:r>
+        <w:rPr>
+          <w:rFonts w:ascii="Arial" w:hAnsi="Arial" w:cs="Arial"/>
+          <w:szCs w:val="18"/>
+          <w:lang w:val="en-US"/>
+        </w:rPr>
+        <w:t>)*</w:t>
+      </w:r>
+      <w:r>
+        <w:rPr>
+          <w:rFonts w:ascii="Arial" w:hAnsi="Arial" w:cs="Arial"/>
+          <w:szCs w:val="18"/>
+          <w:lang w:val="en-US"/>
+        </w:rPr>
+        <w:t xml:space="preserve"> </w:t>
+      </w:r>
+      <w:r>
+        <w:rPr>
+          <w:rFonts w:ascii="Arial" w:hAnsi="Arial" w:cs="Arial"/>
+          <w:szCs w:val="18"/>
+          <w:lang w:val="en-US"/>
+        </w:rPr>
+        <w:t xml:space="preserve"> </w:t>
       </w:r>
     </w:p>
     <w:p>
@@ -2690,6 +2748,7 @@
         <w:ind w:left="2880" w:hanging="2880"/>
         <w:rPr>
           <w:rFonts w:ascii="Arial" w:hAnsi="Arial" w:cs="Arial"/>
+          <w:color w:val="4F81BD" w:themeColor="accent1"/>
           <w:szCs w:val="18"/>
           <w:lang w:val="en-US"/>
         </w:rPr>
@@ -2836,6 +2895,124 @@
         <w:t>IntegerType</w:t>
       </w:r>
       <w:proofErr w:type="spellEnd"/>
+      <w:r>
+        <w:rPr>
+          <w:rFonts w:ascii="Arial" w:hAnsi="Arial" w:cs="Arial"/>
+          <w:color w:val="4F81BD" w:themeColor="accent1"/>
+          <w:szCs w:val="18"/>
+          <w:lang w:val="en-US"/>
+        </w:rPr>
+        <w:tab/>
+      </w:r>
+      <w:r>
+        <w:rPr>
+          <w:rFonts w:ascii="Arial" w:hAnsi="Arial" w:cs="Arial"/>
+          <w:color w:val="4F81BD" w:themeColor="accent1"/>
+          <w:szCs w:val="18"/>
+          <w:lang w:val="en-US"/>
+        </w:rPr>
+        <w:tab/>
+        <w:t>|</w:t>
+      </w:r>
+    </w:p>
+    <w:p>
+      <w:pPr>
+        <w:pStyle w:val="NormalWeb"/>
+        <w:spacing w:before="0" w:beforeAutospacing="0" w:after="0" w:afterAutospacing="0" w:line="336" w:lineRule="atLeast"/>
+        <w:ind w:left="2880" w:hanging="2880"/>
+        <w:rPr>
+          <w:rFonts w:ascii="Arial" w:hAnsi="Arial" w:cs="Arial"/>
+          <w:szCs w:val="18"/>
+          <w:lang w:val="en-US"/>
+        </w:rPr>
+      </w:pPr>
+      <w:r>
+        <w:rPr>
+          <w:rFonts w:ascii="Arial" w:hAnsi="Arial" w:cs="Arial"/>
+          <w:color w:val="4F81BD" w:themeColor="accent1"/>
+          <w:szCs w:val="18"/>
+          <w:lang w:val="en-US"/>
+        </w:rPr>
+        <w:tab/>
+      </w:r>
+      <w:proofErr w:type="spellStart"/>
+      <w:r>
+        <w:rPr>
+          <w:rFonts w:ascii="Arial" w:hAnsi="Arial" w:cs="Arial"/>
+          <w:szCs w:val="18"/>
+          <w:highlight w:val="red"/>
+          <w:lang w:val="en-US"/>
+        </w:rPr>
+        <w:t>VoidType</w:t>
+      </w:r>
+      <w:proofErr w:type="spellEnd"/>
+      <w:r>
+        <w:rPr>
+          <w:rFonts w:ascii="Arial" w:hAnsi="Arial" w:cs="Arial"/>
+          <w:szCs w:val="18"/>
+          <w:lang w:val="en-US"/>
+        </w:rPr>
+        <w:tab/>
+      </w:r>
+      <w:r>
+        <w:rPr>
+          <w:rFonts w:ascii="Arial" w:hAnsi="Arial" w:cs="Arial"/>
+          <w:szCs w:val="18"/>
+          <w:lang w:val="en-US"/>
+        </w:rPr>
+        <w:tab/>
+        <w:t>|</w:t>
+      </w:r>
+      <w:bookmarkStart w:id="0" w:name="_GoBack"/>
+      <w:bookmarkEnd w:id="0"/>
+    </w:p>
+    <w:p>
+      <w:pPr>
+        <w:pStyle w:val="NormalWeb"/>
+        <w:spacing w:before="0" w:beforeAutospacing="0" w:after="0" w:afterAutospacing="0" w:line="336" w:lineRule="atLeast"/>
+        <w:ind w:left="2880" w:hanging="2880"/>
+        <w:rPr>
+          <w:rFonts w:ascii="Arial" w:hAnsi="Arial" w:cs="Arial"/>
+          <w:szCs w:val="18"/>
+          <w:lang w:val="en-US"/>
+        </w:rPr>
+      </w:pPr>
+      <w:r>
+        <w:rPr>
+          <w:rFonts w:ascii="Arial" w:hAnsi="Arial" w:cs="Arial"/>
+          <w:szCs w:val="18"/>
+          <w:lang w:val="en-US"/>
+        </w:rPr>
+        <w:tab/>
+      </w:r>
+      <w:proofErr w:type="spellStart"/>
+      <w:r>
+        <w:rPr>
+          <w:rFonts w:ascii="Arial" w:hAnsi="Arial" w:cs="Arial"/>
+          <w:szCs w:val="18"/>
+          <w:highlight w:val="red"/>
+          <w:lang w:val="en-US"/>
+        </w:rPr>
+        <w:t>ObjectType</w:t>
+      </w:r>
+      <w:proofErr w:type="spellEnd"/>
+      <w:r>
+        <w:rPr>
+          <w:rFonts w:ascii="Arial" w:hAnsi="Arial" w:cs="Arial"/>
+          <w:szCs w:val="18"/>
+          <w:lang w:val="en-US"/>
+        </w:rPr>
+        <w:tab/>
+      </w:r>
+      <w:r>
+        <w:rPr>
+          <w:rFonts w:ascii="Arial" w:hAnsi="Arial" w:cs="Arial"/>
+          <w:szCs w:val="18"/>
+          <w:lang w:val="en-US"/>
+        </w:rPr>
+        <w:tab/>
+        <w:t>|</w:t>
+      </w:r>
     </w:p>
     <w:p>
       <w:pPr>
@@ -3268,6 +3445,139 @@
           <w:lang w:val="en-US"/>
         </w:rPr>
       </w:pPr>
+      <w:proofErr w:type="spellStart"/>
+      <w:proofErr w:type="gramStart"/>
+      <w:r>
+        <w:rPr>
+          <w:rFonts w:ascii="Arial" w:hAnsi="Arial" w:cs="Arial"/>
+          <w:szCs w:val="18"/>
+          <w:highlight w:val="red"/>
+          <w:lang w:val="en-US"/>
+        </w:rPr>
+        <w:t>Void</w:t>
+      </w:r>
+      <w:r>
+        <w:rPr>
+          <w:rFonts w:ascii="Arial" w:hAnsi="Arial" w:cs="Arial"/>
+          <w:szCs w:val="18"/>
+          <w:highlight w:val="red"/>
+          <w:lang w:val="en-US"/>
+        </w:rPr>
+        <w:t>Type</w:t>
+      </w:r>
+      <w:proofErr w:type="spellEnd"/>
+      <w:r>
+        <w:rPr>
+          <w:rFonts w:ascii="Arial" w:hAnsi="Arial" w:cs="Arial"/>
+          <w:szCs w:val="18"/>
+          <w:highlight w:val="red"/>
+          <w:lang w:val="en-US"/>
+        </w:rPr>
+        <w:tab/>
+        <w:t>::</w:t>
+      </w:r>
+      <w:proofErr w:type="gramEnd"/>
+      <w:r>
+        <w:rPr>
+          <w:rFonts w:ascii="Arial" w:hAnsi="Arial" w:cs="Arial"/>
+          <w:szCs w:val="18"/>
+          <w:highlight w:val="red"/>
+          <w:lang w:val="en-US"/>
+        </w:rPr>
+        <w:t>=</w:t>
+      </w:r>
+      <w:r>
+        <w:rPr>
+          <w:rFonts w:ascii="Arial" w:hAnsi="Arial" w:cs="Arial"/>
+          <w:szCs w:val="18"/>
+          <w:highlight w:val="red"/>
+          <w:lang w:val="en-US"/>
+        </w:rPr>
+        <w:tab/>
+      </w:r>
+      <w:r>
+        <w:rPr>
+          <w:rFonts w:ascii="Arial" w:hAnsi="Arial" w:cs="Arial"/>
+          <w:szCs w:val="18"/>
+          <w:highlight w:val="red"/>
+          <w:lang w:val="en-US"/>
+        </w:rPr>
+        <w:tab/>
+        <w:t>“void”</w:t>
+      </w:r>
+    </w:p>
+    <w:p>
+      <w:pPr>
+        <w:pStyle w:val="NormalWeb"/>
+        <w:spacing w:before="0" w:beforeAutospacing="0" w:after="0" w:afterAutospacing="0" w:line="336" w:lineRule="atLeast"/>
+        <w:rPr>
+          <w:rFonts w:ascii="Arial" w:hAnsi="Arial" w:cs="Arial"/>
+          <w:szCs w:val="18"/>
+          <w:lang w:val="en-US"/>
+        </w:rPr>
+      </w:pPr>
+      <w:proofErr w:type="spellStart"/>
+      <w:proofErr w:type="gramStart"/>
+      <w:r>
+        <w:rPr>
+          <w:rFonts w:ascii="Arial" w:hAnsi="Arial" w:cs="Arial"/>
+          <w:szCs w:val="18"/>
+          <w:highlight w:val="red"/>
+          <w:lang w:val="en-US"/>
+        </w:rPr>
+        <w:t>ObjectType</w:t>
+      </w:r>
+      <w:proofErr w:type="spellEnd"/>
+      <w:r>
+        <w:rPr>
+          <w:rFonts w:ascii="Arial" w:hAnsi="Arial" w:cs="Arial"/>
+          <w:szCs w:val="18"/>
+          <w:highlight w:val="red"/>
+          <w:lang w:val="en-US"/>
+        </w:rPr>
+        <w:tab/>
+        <w:t>::</w:t>
+      </w:r>
+      <w:proofErr w:type="gramEnd"/>
+      <w:r>
+        <w:rPr>
+          <w:rFonts w:ascii="Arial" w:hAnsi="Arial" w:cs="Arial"/>
+          <w:szCs w:val="18"/>
+          <w:highlight w:val="red"/>
+          <w:lang w:val="en-US"/>
+        </w:rPr>
+        <w:t>=</w:t>
+      </w:r>
+      <w:r>
+        <w:rPr>
+          <w:rFonts w:ascii="Arial" w:hAnsi="Arial" w:cs="Arial"/>
+          <w:szCs w:val="18"/>
+          <w:highlight w:val="red"/>
+          <w:lang w:val="en-US"/>
+        </w:rPr>
+        <w:tab/>
+      </w:r>
+      <w:r>
+        <w:rPr>
+          <w:rFonts w:ascii="Arial" w:hAnsi="Arial" w:cs="Arial"/>
+          <w:szCs w:val="18"/>
+          <w:highlight w:val="red"/>
+          <w:lang w:val="en-US"/>
+        </w:rPr>
+        <w:tab/>
+        <w:t>“object”</w:t>
+      </w:r>
+    </w:p>
+    <w:p>
+      <w:pPr>
+        <w:pStyle w:val="NormalWeb"/>
+        <w:spacing w:before="0" w:beforeAutospacing="0" w:after="0" w:afterAutospacing="0" w:line="336" w:lineRule="atLeast"/>
+        <w:rPr>
+          <w:rFonts w:ascii="Arial" w:hAnsi="Arial" w:cs="Arial"/>
+          <w:szCs w:val="18"/>
+          <w:lang w:val="en-US"/>
+        </w:rPr>
+      </w:pPr>
     </w:p>
     <w:p>
       <w:pPr>
@@ -3672,18 +3982,19 @@
         <w:ind w:left="2880"/>
         <w:rPr>
           <w:rFonts w:ascii="Arial" w:hAnsi="Arial" w:cs="Arial"/>
-          <w:szCs w:val="18"/>
-          <w:lang w:val="en-US"/>
-        </w:rPr>
-      </w:pPr>
-      <w:proofErr w:type="spellStart"/>
-      <w:r>
-        <w:rPr>
-          <w:rFonts w:ascii="Arial" w:hAnsi="Arial" w:cs="Arial"/>
           <w:color w:val="4F81BD" w:themeColor="accent1"/>
           <w:szCs w:val="18"/>
           <w:lang w:val="en-US"/>
         </w:rPr>
+      </w:pPr>
+      <w:proofErr w:type="spellStart"/>
+      <w:r>
+        <w:rPr>
+          <w:rFonts w:ascii="Arial" w:hAnsi="Arial" w:cs="Arial"/>
+          <w:color w:val="4F81BD" w:themeColor="accent1"/>
+          <w:szCs w:val="18"/>
+          <w:lang w:val="en-US"/>
+        </w:rPr>
         <w:t>SwitchStatement</w:t>
       </w:r>
       <w:proofErr w:type="spellEnd"/>
@@ -3747,6 +4058,55 @@
         <w:t>PrintStatement</w:t>
       </w:r>
       <w:proofErr w:type="spellEnd"/>
+      <w:r>
+        <w:rPr>
+          <w:rFonts w:ascii="Arial" w:hAnsi="Arial" w:cs="Arial"/>
+          <w:color w:val="4F81BD" w:themeColor="accent1"/>
+          <w:szCs w:val="18"/>
+          <w:lang w:val="en-US"/>
+        </w:rPr>
+        <w:tab/>
+      </w:r>
+      <w:r>
+        <w:rPr>
+          <w:rFonts w:ascii="Arial" w:hAnsi="Arial" w:cs="Arial"/>
+          <w:color w:val="4F81BD" w:themeColor="accent1"/>
+          <w:szCs w:val="18"/>
+          <w:lang w:val="en-US"/>
+        </w:rPr>
+        <w:tab/>
+      </w:r>
+      <w:r>
+        <w:rPr>
+          <w:rFonts w:ascii="Arial" w:hAnsi="Arial" w:cs="Arial"/>
+          <w:color w:val="4F81BD" w:themeColor="accent1"/>
+          <w:szCs w:val="18"/>
+          <w:lang w:val="en-US"/>
+        </w:rPr>
+        <w:tab/>
+        <w:t>|</w:t>
+      </w:r>
+    </w:p>
+    <w:p>
+      <w:pPr>
+        <w:pStyle w:val="NormalWeb"/>
+        <w:spacing w:before="0" w:beforeAutospacing="0" w:after="0" w:afterAutospacing="0" w:line="336" w:lineRule="atLeast"/>
+        <w:ind w:left="2880"/>
+        <w:rPr>
+          <w:rFonts w:ascii="Arial" w:hAnsi="Arial" w:cs="Arial"/>
+          <w:color w:val="4F81BD" w:themeColor="accent1"/>
+          <w:szCs w:val="18"/>
+          <w:lang w:val="en-US"/>
+        </w:rPr>
+      </w:pPr>
+      <w:r>
+        <w:rPr>
+          <w:rFonts w:ascii="Arial" w:hAnsi="Arial" w:cs="Arial"/>
+          <w:color w:val="1F497D" w:themeColor="text2"/>
+          <w:lang w:val="en-US"/>
+        </w:rPr>
+        <w:t>Expression</w:t>
+      </w:r>
     </w:p>
     <w:p>
       <w:pPr>
@@ -4275,38 +4635,94 @@
       <w:r>
         <w:rPr>
           <w:rFonts w:ascii="Arial" w:hAnsi="Arial" w:cs="Arial"/>
-          <w:color w:val="1F497D" w:themeColor="text2"/>
-          <w:lang w:val="en-US"/>
-        </w:rPr>
-        <w:t xml:space="preserve">Expression </w:t>
-      </w:r>
-      <w:r>
-        <w:rPr>
-          <w:rFonts w:ascii="Arial" w:hAnsi="Arial" w:cs="Arial"/>
-          <w:lang w:val="en-US"/>
-        </w:rPr>
-        <w:tab/>
-      </w:r>
-      <w:r>
-        <w:rPr>
-          <w:rFonts w:ascii="Arial" w:hAnsi="Arial" w:cs="Arial"/>
-          <w:lang w:val="en-US"/>
-        </w:rPr>
-        <w:t xml:space="preserve"> </w:t>
-      </w:r>
-      <w:r>
-        <w:rPr>
-          <w:rFonts w:ascii="Arial" w:hAnsi="Arial" w:cs="Arial"/>
-          <w:lang w:val="en-US"/>
-        </w:rPr>
-        <w:tab/>
-      </w:r>
-      <w:r>
-        <w:rPr>
-          <w:rFonts w:ascii="Arial" w:hAnsi="Arial" w:cs="Arial"/>
-          <w:lang w:val="en-US"/>
-        </w:rPr>
-        <w:tab/>
+          <w:lang w:val="en-US"/>
+        </w:rPr>
+        <w:t>“</w:t>
+      </w:r>
+      <w:r>
+        <w:rPr>
+          <w:rFonts w:ascii="Arial" w:hAnsi="Arial" w:cs="Arial"/>
+          <w:color w:val="FF0000"/>
+          <w:lang w:val="en-US"/>
+        </w:rPr>
+        <w:t>(</w:t>
+      </w:r>
+      <w:r>
+        <w:rPr>
+          <w:rFonts w:ascii="Arial" w:hAnsi="Arial" w:cs="Arial"/>
+          <w:lang w:val="en-US"/>
+        </w:rPr>
+        <w:t xml:space="preserve">” </w:t>
+      </w:r>
+      <w:r>
+        <w:rPr>
+          <w:rFonts w:ascii="Arial" w:hAnsi="Arial" w:cs="Arial"/>
+          <w:color w:val="1F497D" w:themeColor="text2"/>
+          <w:lang w:val="en-US"/>
+        </w:rPr>
+        <w:t xml:space="preserve">Type </w:t>
+      </w:r>
+      <w:r>
+        <w:rPr>
+          <w:rFonts w:ascii="Arial" w:hAnsi="Arial" w:cs="Arial"/>
+          <w:lang w:val="en-US"/>
+        </w:rPr>
+        <w:t>“</w:t>
+      </w:r>
+      <w:r>
+        <w:rPr>
+          <w:rFonts w:ascii="Arial" w:hAnsi="Arial" w:cs="Arial"/>
+          <w:color w:val="FF0000"/>
+          <w:lang w:val="en-US"/>
+        </w:rPr>
+        <w:t>)</w:t>
+      </w:r>
+      <w:r>
+        <w:rPr>
+          <w:rFonts w:ascii="Arial" w:hAnsi="Arial" w:cs="Arial"/>
+          <w:lang w:val="en-US"/>
+        </w:rPr>
+        <w:t>” “</w:t>
+      </w:r>
+      <w:proofErr w:type="spellStart"/>
+      <w:r>
+        <w:rPr>
+          <w:rFonts w:ascii="Arial" w:hAnsi="Arial" w:cs="Arial"/>
+          <w:color w:val="FF0000"/>
+          <w:lang w:val="en-US"/>
+        </w:rPr>
+        <w:t>System.in.read</w:t>
+      </w:r>
+      <w:proofErr w:type="spellEnd"/>
+      <w:r>
+        <w:rPr>
+          <w:rFonts w:ascii="Arial" w:hAnsi="Arial" w:cs="Arial"/>
+          <w:lang w:val="en-US"/>
+        </w:rPr>
+        <w:t>” “</w:t>
+      </w:r>
+      <w:r>
+        <w:rPr>
+          <w:rFonts w:ascii="Arial" w:hAnsi="Arial" w:cs="Arial"/>
+          <w:color w:val="FF0000"/>
+          <w:lang w:val="en-US"/>
+        </w:rPr>
+        <w:t>(</w:t>
+      </w:r>
+      <w:r>
+        <w:rPr>
+          <w:rFonts w:ascii="Arial" w:hAnsi="Arial" w:cs="Arial"/>
+          <w:lang w:val="en-US"/>
+        </w:rPr>
+        <w:t>” “</w:t>
+      </w:r>
+      <w:r>
+        <w:rPr>
+          <w:rFonts w:ascii="Arial" w:hAnsi="Arial" w:cs="Arial"/>
+          <w:color w:val="FF0000"/>
+          <w:lang w:val="en-US"/>
+        </w:rPr>
+        <w:t>)</w:t>
       </w:r>
       <w:r>
         <w:rPr>
@@ -4343,101 +4759,10 @@
       <w:r>
         <w:rPr>
           <w:rFonts w:ascii="Arial" w:hAnsi="Arial" w:cs="Arial"/>
-          <w:lang w:val="en-US"/>
-        </w:rPr>
-        <w:t>“</w:t>
-      </w:r>
-      <w:r>
-        <w:rPr>
-          <w:rFonts w:ascii="Arial" w:hAnsi="Arial" w:cs="Arial"/>
-          <w:color w:val="FF0000"/>
-          <w:lang w:val="en-US"/>
-        </w:rPr>
-        <w:t>(</w:t>
-      </w:r>
-      <w:r>
-        <w:rPr>
-          <w:rFonts w:ascii="Arial" w:hAnsi="Arial" w:cs="Arial"/>
-          <w:lang w:val="en-US"/>
-        </w:rPr>
-        <w:t xml:space="preserve">” </w:t>
-      </w:r>
-      <w:r>
-        <w:rPr>
-          <w:rFonts w:ascii="Arial" w:hAnsi="Arial" w:cs="Arial"/>
-          <w:color w:val="1F497D" w:themeColor="text2"/>
-          <w:lang w:val="en-US"/>
-        </w:rPr>
-        <w:t xml:space="preserve">Type </w:t>
-      </w:r>
-      <w:r>
-        <w:rPr>
-          <w:rFonts w:ascii="Arial" w:hAnsi="Arial" w:cs="Arial"/>
-          <w:lang w:val="en-US"/>
-        </w:rPr>
-        <w:t>“</w:t>
-      </w:r>
-      <w:r>
-        <w:rPr>
-          <w:rFonts w:ascii="Arial" w:hAnsi="Arial" w:cs="Arial"/>
-          <w:color w:val="FF0000"/>
-          <w:lang w:val="en-US"/>
-        </w:rPr>
-        <w:t>)</w:t>
-      </w:r>
-      <w:r>
-        <w:rPr>
-          <w:rFonts w:ascii="Arial" w:hAnsi="Arial" w:cs="Arial"/>
-          <w:lang w:val="en-US"/>
-        </w:rPr>
-        <w:t>” “</w:t>
-      </w:r>
-      <w:proofErr w:type="spellStart"/>
-      <w:r>
-        <w:rPr>
-          <w:rFonts w:ascii="Arial" w:hAnsi="Arial" w:cs="Arial"/>
-          <w:color w:val="FF0000"/>
-          <w:lang w:val="en-US"/>
-        </w:rPr>
-        <w:t>System.in.read</w:t>
-      </w:r>
-      <w:proofErr w:type="spellEnd"/>
-      <w:r>
-        <w:rPr>
-          <w:rFonts w:ascii="Arial" w:hAnsi="Arial" w:cs="Arial"/>
-          <w:lang w:val="en-US"/>
-        </w:rPr>
-        <w:t>” “</w:t>
-      </w:r>
-      <w:r>
-        <w:rPr>
-          <w:rFonts w:ascii="Arial" w:hAnsi="Arial" w:cs="Arial"/>
-          <w:color w:val="FF0000"/>
-          <w:lang w:val="en-US"/>
-        </w:rPr>
-        <w:t>(</w:t>
-      </w:r>
-      <w:r>
-        <w:rPr>
-          <w:rFonts w:ascii="Arial" w:hAnsi="Arial" w:cs="Arial"/>
-          <w:lang w:val="en-US"/>
-        </w:rPr>
-        <w:t>” “</w:t>
-      </w:r>
-      <w:r>
-        <w:rPr>
-          <w:rFonts w:ascii="Arial" w:hAnsi="Arial" w:cs="Arial"/>
-          <w:color w:val="FF0000"/>
-          <w:lang w:val="en-US"/>
-        </w:rPr>
-        <w:t>)</w:t>
-      </w:r>
-      <w:r>
-        <w:rPr>
-          <w:rFonts w:ascii="Arial" w:hAnsi="Arial" w:cs="Arial"/>
-          <w:lang w:val="en-US"/>
-        </w:rPr>
-        <w:t>”</w:t>
+          <w:color w:val="1F497D" w:themeColor="text2"/>
+          <w:lang w:val="en-US"/>
+        </w:rPr>
+        <w:t xml:space="preserve">Expression </w:t>
       </w:r>
     </w:p>
     <w:p>
@@ -4869,6 +5194,7 @@
           <w:rFonts w:ascii="Arial" w:hAnsi="Arial" w:cs="Arial"/>
           <w:lang w:val="en-US"/>
         </w:rPr>
+        <w:lastRenderedPageBreak/>
         <w:t>SwitchStatement</w:t>
       </w:r>
       <w:proofErr w:type="spellEnd"/>
@@ -5207,7 +5533,22 @@
           <w:rFonts w:ascii="Arial" w:hAnsi="Arial" w:cs="Arial"/>
           <w:lang w:val="en-US"/>
         </w:rPr>
-        <w:t>” Expression “</w:t>
+        <w:t xml:space="preserve">” </w:t>
+      </w:r>
+      <w:r>
+        <w:rPr>
+          <w:rFonts w:ascii="Arial" w:hAnsi="Arial" w:cs="Arial"/>
+          <w:color w:val="1F497D" w:themeColor="text2"/>
+          <w:lang w:val="en-US"/>
+        </w:rPr>
+        <w:t xml:space="preserve">Expression </w:t>
+      </w:r>
+      <w:r>
+        <w:rPr>
+          <w:rFonts w:ascii="Arial" w:hAnsi="Arial" w:cs="Arial"/>
+          <w:lang w:val="en-US"/>
+        </w:rPr>
+        <w:t>“</w:t>
       </w:r>
       <w:r>
         <w:rPr>
@@ -7295,7 +7636,7 @@
           <w:highlight w:val="red"/>
           <w:lang w:val="en-US"/>
         </w:rPr>
-        <w:t>[</w:t>
+        <w:t>(</w:t>
       </w:r>
       <w:r>
         <w:rPr>
@@ -7329,7 +7670,7 @@
           <w:highlight w:val="red"/>
           <w:lang w:val="en-US"/>
         </w:rPr>
-        <w:t>]</w:t>
+        <w:t>)</w:t>
       </w:r>
       <w:r>
         <w:rPr>
@@ -7388,7 +7729,6 @@
           <w:rFonts w:ascii="Arial" w:hAnsi="Arial" w:cs="Arial"/>
           <w:lang w:val="en-US"/>
         </w:rPr>
-        <w:lastRenderedPageBreak/>
         <w:t>ExpressionList</w:t>
       </w:r>
       <w:proofErr w:type="spellEnd"/>
@@ -8209,7 +8549,21 @@
           <w:rFonts w:ascii="Arial" w:hAnsi="Arial" w:cs="Arial"/>
           <w:lang w:val="en-US"/>
         </w:rPr>
-        <w:t>= &lt;CHAR_LITERAL&gt;</w:t>
+        <w:t xml:space="preserve">= </w:t>
+      </w:r>
+      <w:r>
+        <w:rPr>
+          <w:rFonts w:ascii="Arial" w:hAnsi="Arial" w:cs="Arial"/>
+          <w:lang w:val="en-US"/>
+        </w:rPr>
+        <w:t xml:space="preserve"> </w:t>
+      </w:r>
+      <w:r>
+        <w:rPr>
+          <w:rFonts w:ascii="Arial" w:hAnsi="Arial" w:cs="Arial"/>
+          <w:lang w:val="en-US"/>
+        </w:rPr>
+        <w:t>&lt;CHAR_LITERAL&gt;</w:t>
       </w:r>
     </w:p>
     <w:p>
@@ -8776,38 +9130,18 @@
           <w:rFonts w:ascii="Arial" w:hAnsi="Arial" w:cs="Arial"/>
           <w:lang w:val="en-US"/>
         </w:rPr>
-        <w:t>” Identifier “</w:t>
-      </w:r>
-      <w:r>
-        <w:rPr>
-          <w:rFonts w:ascii="Arial" w:hAnsi="Arial" w:cs="Arial"/>
-          <w:color w:val="FF0000"/>
-          <w:lang w:val="en-US"/>
-        </w:rPr>
-        <w:t>(</w:t>
-      </w:r>
-      <w:r>
-        <w:rPr>
-          <w:rFonts w:ascii="Arial" w:hAnsi="Arial" w:cs="Arial"/>
-          <w:lang w:val="en-US"/>
-        </w:rPr>
-        <w:t>” “</w:t>
-      </w:r>
-      <w:r>
-        <w:rPr>
-          <w:rFonts w:ascii="Arial" w:hAnsi="Arial" w:cs="Arial"/>
-          <w:color w:val="FF0000"/>
-          <w:lang w:val="en-US"/>
-        </w:rPr>
-        <w:t>)</w:t>
-      </w:r>
-      <w:r>
-        <w:rPr>
-          <w:rFonts w:ascii="Arial" w:hAnsi="Arial" w:cs="Arial"/>
-          <w:lang w:val="en-US"/>
-        </w:rPr>
-        <w:t>”</w:t>
-      </w:r>
+        <w:t xml:space="preserve">” Identifier </w:t>
+      </w:r>
+      <w:proofErr w:type="spellStart"/>
+      <w:r>
+        <w:rPr>
+          <w:rFonts w:ascii="Arial" w:hAnsi="Arial" w:cs="Arial"/>
+          <w:highlight w:val="red"/>
+          <w:lang w:val="en-US"/>
+        </w:rPr>
+        <w:t>BracketExpression</w:t>
+      </w:r>
+      <w:proofErr w:type="spellEnd"/>
     </w:p>
     <w:p>
       <w:pPr>
@@ -8978,7 +9312,73 @@
           <w:szCs w:val="24"/>
           <w:lang w:val="en-US"/>
         </w:rPr>
-        <w:t>” Expression “</w:t>
+        <w:t xml:space="preserve">” </w:t>
+      </w:r>
+      <w:r>
+        <w:rPr>
+          <w:rFonts w:ascii="Arial" w:hAnsi="Arial" w:cs="Arial"/>
+          <w:sz w:val="24"/>
+          <w:szCs w:val="24"/>
+          <w:highlight w:val="red"/>
+          <w:lang w:val="en-US"/>
+        </w:rPr>
+        <w:t>(</w:t>
+      </w:r>
+      <w:r>
+        <w:rPr>
+          <w:rFonts w:ascii="Arial" w:hAnsi="Arial" w:cs="Arial"/>
+          <w:sz w:val="24"/>
+          <w:szCs w:val="24"/>
+          <w:lang w:val="en-US"/>
+        </w:rPr>
+        <w:t xml:space="preserve"> </w:t>
+      </w:r>
+      <w:r>
+        <w:rPr>
+          <w:rFonts w:ascii="Arial" w:hAnsi="Arial" w:cs="Arial"/>
+          <w:sz w:val="24"/>
+          <w:szCs w:val="24"/>
+          <w:lang w:val="en-US"/>
+        </w:rPr>
+        <w:t>Expression</w:t>
+      </w:r>
+      <w:r>
+        <w:rPr>
+          <w:rFonts w:ascii="Arial" w:hAnsi="Arial" w:cs="Arial"/>
+          <w:sz w:val="24"/>
+          <w:szCs w:val="24"/>
+          <w:lang w:val="en-US"/>
+        </w:rPr>
+        <w:t xml:space="preserve"> </w:t>
+      </w:r>
+      <w:r>
+        <w:rPr>
+          <w:rFonts w:ascii="Arial" w:hAnsi="Arial" w:cs="Arial"/>
+          <w:sz w:val="24"/>
+          <w:szCs w:val="24"/>
+          <w:highlight w:val="red"/>
+          <w:lang w:val="en-US"/>
+        </w:rPr>
+        <w:t>)</w:t>
+      </w:r>
+      <w:r>
+        <w:rPr>
+          <w:rFonts w:ascii="Arial" w:hAnsi="Arial" w:cs="Arial"/>
+          <w:sz w:val="24"/>
+          <w:szCs w:val="24"/>
+          <w:highlight w:val="red"/>
+          <w:lang w:val="en-US"/>
+        </w:rPr>
+        <w:t>?</w:t>
+      </w:r>
+      <w:r>
+        <w:rPr>
+          <w:rFonts w:ascii="Arial" w:hAnsi="Arial" w:cs="Arial"/>
+          <w:sz w:val="24"/>
+          <w:szCs w:val="24"/>
+          <w:lang w:val="en-US"/>
+        </w:rPr>
+        <w:t xml:space="preserve"> “</w:t>
       </w:r>
       <w:r>
         <w:rPr>
@@ -9062,7 +9462,6 @@
         <w:rPr>
           <w:lang w:val="en-US"/>
         </w:rPr>
-        <w:lastRenderedPageBreak/>
         <w:t>class</w:t>
       </w:r>
       <w:proofErr w:type="gramEnd"/>
@@ -10764,6 +11163,7 @@
           <w:sz w:val="20"/>
           <w:szCs w:val="20"/>
         </w:rPr>
+        <w:lastRenderedPageBreak/>
         <w:t xml:space="preserve">    </w:t>
       </w:r>
       <w:proofErr w:type="spellStart"/>
@@ -11112,7 +11512,6 @@
           <w:sz w:val="20"/>
           <w:szCs w:val="20"/>
         </w:rPr>
-        <w:lastRenderedPageBreak/>
         <w:t xml:space="preserve">    </w:t>
       </w:r>
       <w:proofErr w:type="gramStart"/>

</xml_diff>

<commit_message>
GRAMATICA 100% DOC PRUEBAS
</commit_message>
<xml_diff>
--- a/gramatica.docx
+++ b/gramatica.docx
@@ -2130,7 +2130,6 @@
         </w:rPr>
         <w:t>“</w:t>
       </w:r>
-      <w:proofErr w:type="gramStart"/>
       <w:r>
         <w:rPr>
           <w:rFonts w:ascii="Arial" w:hAnsi="Arial" w:cs="Arial"/>
@@ -2140,7 +2139,6 @@
         </w:rPr>
         <w:t>return</w:t>
       </w:r>
-      <w:proofErr w:type="gramEnd"/>
       <w:r>
         <w:rPr>
           <w:rFonts w:ascii="Arial" w:hAnsi="Arial" w:cs="Arial"/>
@@ -2200,6 +2198,8 @@
         </w:rPr>
         <w:t>”</w:t>
       </w:r>
+      <w:bookmarkStart w:id="0" w:name="_GoBack"/>
+      <w:bookmarkEnd w:id="0"/>
     </w:p>
     <w:p>
       <w:pPr>
@@ -2963,8 +2963,6 @@
         <w:tab/>
         <w:t>|</w:t>
       </w:r>
-      <w:bookmarkStart w:id="0" w:name="_GoBack"/>
-      <w:bookmarkEnd w:id="0"/>
     </w:p>
     <w:p>
       <w:pPr>
@@ -3018,242 +3016,73 @@
       <w:pPr>
         <w:pStyle w:val="NormalWeb"/>
         <w:spacing w:before="0" w:beforeAutospacing="0" w:after="0" w:afterAutospacing="0" w:line="336" w:lineRule="atLeast"/>
-        <w:ind w:left="1410" w:hanging="1410"/>
-        <w:rPr>
-          <w:rFonts w:ascii="Arial" w:hAnsi="Arial" w:cs="Arial"/>
-          <w:szCs w:val="18"/>
-          <w:lang w:val="en-US"/>
-        </w:rPr>
-      </w:pPr>
+        <w:ind w:left="2880" w:hanging="2880"/>
+        <w:rPr>
+          <w:rFonts w:ascii="Arial" w:hAnsi="Arial" w:cs="Arial"/>
+          <w:szCs w:val="18"/>
+          <w:lang w:val="en-US"/>
+        </w:rPr>
+      </w:pPr>
+      <w:r>
+        <w:rPr>
+          <w:rFonts w:ascii="Arial" w:hAnsi="Arial" w:cs="Arial"/>
+          <w:szCs w:val="18"/>
+          <w:lang w:val="en-US"/>
+        </w:rPr>
+        <w:tab/>
+      </w:r>
+      <w:proofErr w:type="spellStart"/>
+      <w:r>
+        <w:rPr>
+          <w:rFonts w:ascii="Arial" w:hAnsi="Arial" w:cs="Arial"/>
+          <w:szCs w:val="18"/>
+          <w:highlight w:val="red"/>
+          <w:lang w:val="en-US"/>
+        </w:rPr>
+        <w:t>StringType</w:t>
+      </w:r>
+      <w:proofErr w:type="spellEnd"/>
+      <w:r>
+        <w:rPr>
+          <w:rFonts w:ascii="Arial" w:hAnsi="Arial" w:cs="Arial"/>
+          <w:szCs w:val="18"/>
+          <w:lang w:val="en-US"/>
+        </w:rPr>
+        <w:tab/>
+      </w:r>
+      <w:r>
+        <w:rPr>
+          <w:rFonts w:ascii="Arial" w:hAnsi="Arial" w:cs="Arial"/>
+          <w:szCs w:val="18"/>
+          <w:lang w:val="en-US"/>
+        </w:rPr>
+        <w:tab/>
+        <w:t>|</w:t>
+      </w:r>
     </w:p>
     <w:p>
       <w:pPr>
         <w:pStyle w:val="NormalWeb"/>
         <w:spacing w:before="0" w:beforeAutospacing="0" w:after="0" w:afterAutospacing="0" w:line="336" w:lineRule="atLeast"/>
-        <w:rPr>
-          <w:rFonts w:ascii="Arial" w:hAnsi="Arial" w:cs="Arial"/>
-          <w:szCs w:val="18"/>
-          <w:lang w:val="en-US"/>
-        </w:rPr>
-      </w:pPr>
-      <w:proofErr w:type="spellStart"/>
-      <w:proofErr w:type="gramStart"/>
-      <w:r>
-        <w:rPr>
-          <w:rFonts w:ascii="Arial" w:hAnsi="Arial" w:cs="Arial"/>
-          <w:szCs w:val="18"/>
-          <w:lang w:val="en-US"/>
-        </w:rPr>
-        <w:t>ArrayType</w:t>
-      </w:r>
-      <w:proofErr w:type="spellEnd"/>
-      <w:r>
-        <w:rPr>
-          <w:rFonts w:ascii="Arial" w:hAnsi="Arial" w:cs="Arial"/>
-          <w:szCs w:val="18"/>
-          <w:lang w:val="en-US"/>
-        </w:rPr>
-        <w:t xml:space="preserve"> </w:t>
-      </w:r>
-      <w:r>
-        <w:rPr>
-          <w:rFonts w:ascii="Arial" w:hAnsi="Arial" w:cs="Arial"/>
-          <w:szCs w:val="18"/>
-          <w:lang w:val="en-US"/>
-        </w:rPr>
-        <w:tab/>
-      </w:r>
-      <w:r>
-        <w:rPr>
-          <w:rFonts w:ascii="Arial" w:hAnsi="Arial" w:cs="Arial"/>
-          <w:szCs w:val="18"/>
-          <w:lang w:val="en-US"/>
-        </w:rPr>
-        <w:t>::</w:t>
-      </w:r>
-      <w:proofErr w:type="gramEnd"/>
-      <w:r>
-        <w:rPr>
-          <w:rFonts w:ascii="Arial" w:hAnsi="Arial" w:cs="Arial"/>
-          <w:szCs w:val="18"/>
-          <w:lang w:val="en-US"/>
-        </w:rPr>
-        <w:t xml:space="preserve">= </w:t>
-      </w:r>
-      <w:r>
-        <w:rPr>
-          <w:rFonts w:ascii="Arial" w:hAnsi="Arial" w:cs="Arial"/>
-          <w:szCs w:val="18"/>
-          <w:lang w:val="en-US"/>
-        </w:rPr>
-        <w:tab/>
-      </w:r>
-      <w:r>
-        <w:rPr>
-          <w:rFonts w:ascii="Arial" w:hAnsi="Arial" w:cs="Arial"/>
-          <w:szCs w:val="18"/>
-          <w:lang w:val="en-US"/>
-        </w:rPr>
-        <w:tab/>
-      </w:r>
-      <w:proofErr w:type="spellStart"/>
-      <w:r>
-        <w:rPr>
-          <w:rFonts w:ascii="Arial" w:hAnsi="Arial" w:cs="Arial"/>
-          <w:color w:val="4F81BD" w:themeColor="accent1"/>
-          <w:szCs w:val="18"/>
-          <w:lang w:val="en-US"/>
-        </w:rPr>
-        <w:t>SimpleType</w:t>
-      </w:r>
-      <w:proofErr w:type="spellEnd"/>
-      <w:r>
-        <w:rPr>
-          <w:rFonts w:ascii="Arial" w:hAnsi="Arial" w:cs="Arial"/>
-          <w:color w:val="4F81BD" w:themeColor="accent1"/>
-          <w:szCs w:val="18"/>
-          <w:lang w:val="en-US"/>
-        </w:rPr>
-        <w:t xml:space="preserve"> </w:t>
-      </w:r>
-      <w:r>
-        <w:rPr>
-          <w:rFonts w:ascii="Arial" w:hAnsi="Arial" w:cs="Arial"/>
-          <w:szCs w:val="18"/>
-          <w:lang w:val="en-US"/>
-        </w:rPr>
-        <w:t>“</w:t>
-      </w:r>
-      <w:r>
-        <w:rPr>
-          <w:rFonts w:ascii="Arial" w:hAnsi="Arial" w:cs="Arial"/>
-          <w:color w:val="FF0000"/>
-          <w:szCs w:val="18"/>
-          <w:lang w:val="en-US"/>
-        </w:rPr>
-        <w:t>[</w:t>
-      </w:r>
-      <w:r>
-        <w:rPr>
-          <w:rFonts w:ascii="Arial" w:hAnsi="Arial" w:cs="Arial"/>
-          <w:szCs w:val="18"/>
-          <w:lang w:val="en-US"/>
-        </w:rPr>
-        <w:t>" "</w:t>
-      </w:r>
-      <w:r>
-        <w:rPr>
-          <w:rFonts w:ascii="Arial" w:hAnsi="Arial" w:cs="Arial"/>
-          <w:color w:val="FF0000"/>
-          <w:szCs w:val="18"/>
-          <w:lang w:val="en-US"/>
-        </w:rPr>
-        <w:t>]</w:t>
-      </w:r>
-      <w:r>
-        <w:rPr>
-          <w:rFonts w:ascii="Arial" w:hAnsi="Arial" w:cs="Arial"/>
-          <w:szCs w:val="18"/>
-          <w:lang w:val="en-US"/>
-        </w:rPr>
-        <w:t>“</w:t>
-      </w:r>
+        <w:ind w:left="2880" w:hanging="2880"/>
+        <w:rPr>
+          <w:rFonts w:ascii="Arial" w:hAnsi="Arial" w:cs="Arial"/>
+          <w:szCs w:val="18"/>
+          <w:lang w:val="en-US"/>
+        </w:rPr>
+      </w:pPr>
     </w:p>
     <w:p>
       <w:pPr>
         <w:pStyle w:val="NormalWeb"/>
         <w:spacing w:before="0" w:beforeAutospacing="0" w:after="0" w:afterAutospacing="0" w:line="336" w:lineRule="atLeast"/>
-        <w:rPr>
-          <w:rFonts w:ascii="Arial" w:hAnsi="Arial" w:cs="Arial"/>
-          <w:szCs w:val="18"/>
-          <w:lang w:val="en-US"/>
-        </w:rPr>
-      </w:pPr>
-      <w:proofErr w:type="spellStart"/>
-      <w:proofErr w:type="gramStart"/>
-      <w:r>
-        <w:rPr>
-          <w:rFonts w:ascii="Arial" w:hAnsi="Arial" w:cs="Arial"/>
-          <w:szCs w:val="18"/>
-          <w:lang w:val="en-US"/>
-        </w:rPr>
-        <w:t>CharType</w:t>
-      </w:r>
-      <w:proofErr w:type="spellEnd"/>
-      <w:r>
-        <w:rPr>
-          <w:rFonts w:ascii="Arial" w:hAnsi="Arial" w:cs="Arial"/>
-          <w:szCs w:val="18"/>
-          <w:lang w:val="en-US"/>
-        </w:rPr>
-        <w:t xml:space="preserve"> </w:t>
-      </w:r>
-      <w:r>
-        <w:rPr>
-          <w:rFonts w:ascii="Arial" w:hAnsi="Arial" w:cs="Arial"/>
-          <w:szCs w:val="18"/>
-          <w:lang w:val="en-US"/>
-        </w:rPr>
-        <w:tab/>
-      </w:r>
-      <w:r>
-        <w:rPr>
-          <w:rFonts w:ascii="Arial" w:hAnsi="Arial" w:cs="Arial"/>
-          <w:szCs w:val="18"/>
-          <w:lang w:val="en-US"/>
-        </w:rPr>
-        <w:t>::</w:t>
-      </w:r>
-      <w:proofErr w:type="gramEnd"/>
-      <w:r>
-        <w:rPr>
-          <w:rFonts w:ascii="Arial" w:hAnsi="Arial" w:cs="Arial"/>
-          <w:szCs w:val="18"/>
-          <w:lang w:val="en-US"/>
-        </w:rPr>
-        <w:t xml:space="preserve">= </w:t>
-      </w:r>
-      <w:r>
-        <w:rPr>
-          <w:rFonts w:ascii="Arial" w:hAnsi="Arial" w:cs="Arial"/>
-          <w:szCs w:val="18"/>
-          <w:lang w:val="en-US"/>
-        </w:rPr>
-        <w:tab/>
-      </w:r>
-      <w:r>
-        <w:rPr>
-          <w:rFonts w:ascii="Arial" w:hAnsi="Arial" w:cs="Arial"/>
-          <w:szCs w:val="18"/>
-          <w:lang w:val="en-US"/>
-        </w:rPr>
-        <w:tab/>
-      </w:r>
-      <w:r>
-        <w:rPr>
-          <w:rFonts w:ascii="Arial" w:hAnsi="Arial" w:cs="Arial"/>
-          <w:szCs w:val="18"/>
-          <w:lang w:val="en-US"/>
-        </w:rPr>
-        <w:t>“</w:t>
-      </w:r>
-      <w:r>
-        <w:rPr>
-          <w:rFonts w:ascii="Arial" w:hAnsi="Arial" w:cs="Arial"/>
-          <w:color w:val="FF0000"/>
-          <w:szCs w:val="18"/>
-          <w:lang w:val="en-US"/>
-        </w:rPr>
-        <w:t>char</w:t>
-      </w:r>
-      <w:r>
-        <w:rPr>
-          <w:rFonts w:ascii="Arial" w:hAnsi="Arial" w:cs="Arial"/>
-          <w:szCs w:val="18"/>
-          <w:lang w:val="en-US"/>
-        </w:rPr>
-        <w:t>”</w:t>
-      </w:r>
+        <w:ind w:left="1410" w:hanging="1410"/>
+        <w:rPr>
+          <w:rFonts w:ascii="Arial" w:hAnsi="Arial" w:cs="Arial"/>
+          <w:szCs w:val="18"/>
+          <w:lang w:val="en-US"/>
+        </w:rPr>
+      </w:pPr>
     </w:p>
     <w:p>
       <w:pPr>
@@ -3273,16 +3102,32 @@
           <w:szCs w:val="18"/>
           <w:lang w:val="en-US"/>
         </w:rPr>
-        <w:t>BooleanType</w:t>
-      </w:r>
-      <w:proofErr w:type="spellEnd"/>
-      <w:r>
-        <w:rPr>
-          <w:rFonts w:ascii="Arial" w:hAnsi="Arial" w:cs="Arial"/>
-          <w:szCs w:val="18"/>
-          <w:lang w:val="en-US"/>
-        </w:rPr>
-        <w:t xml:space="preserve"> :</w:t>
+        <w:t>ArrayType</w:t>
+      </w:r>
+      <w:proofErr w:type="spellEnd"/>
+      <w:r>
+        <w:rPr>
+          <w:rFonts w:ascii="Arial" w:hAnsi="Arial" w:cs="Arial"/>
+          <w:szCs w:val="18"/>
+          <w:lang w:val="en-US"/>
+        </w:rPr>
+        <w:t xml:space="preserve"> </w:t>
+      </w:r>
+      <w:r>
+        <w:rPr>
+          <w:rFonts w:ascii="Arial" w:hAnsi="Arial" w:cs="Arial"/>
+          <w:szCs w:val="18"/>
+          <w:lang w:val="en-US"/>
+        </w:rPr>
+        <w:tab/>
+      </w:r>
+      <w:r>
+        <w:rPr>
+          <w:rFonts w:ascii="Arial" w:hAnsi="Arial" w:cs="Arial"/>
+          <w:szCs w:val="18"/>
+          <w:lang w:val="en-US"/>
+        </w:rPr>
+        <w:t>::</w:t>
       </w:r>
       <w:proofErr w:type="gramEnd"/>
       <w:r>
@@ -3291,33 +3136,52 @@
           <w:szCs w:val="18"/>
           <w:lang w:val="en-US"/>
         </w:rPr>
-        <w:t>:=</w:t>
-      </w:r>
-      <w:r>
-        <w:rPr>
-          <w:rFonts w:ascii="Arial" w:hAnsi="Arial" w:cs="Arial"/>
-          <w:szCs w:val="18"/>
-          <w:lang w:val="en-US"/>
-        </w:rPr>
-        <w:tab/>
-      </w:r>
-      <w:r>
-        <w:rPr>
-          <w:rFonts w:ascii="Arial" w:hAnsi="Arial" w:cs="Arial"/>
-          <w:szCs w:val="18"/>
-          <w:lang w:val="en-US"/>
-        </w:rPr>
-        <w:tab/>
-      </w:r>
-      <w:r>
-        <w:rPr>
-          <w:rFonts w:ascii="Arial" w:hAnsi="Arial" w:cs="Arial"/>
-          <w:szCs w:val="18"/>
-          <w:lang w:val="en-US"/>
-        </w:rPr>
-        <w:t xml:space="preserve"> “</w:t>
-      </w:r>
-      <w:proofErr w:type="spellStart"/>
+        <w:t xml:space="preserve">= </w:t>
+      </w:r>
+      <w:r>
+        <w:rPr>
+          <w:rFonts w:ascii="Arial" w:hAnsi="Arial" w:cs="Arial"/>
+          <w:szCs w:val="18"/>
+          <w:lang w:val="en-US"/>
+        </w:rPr>
+        <w:tab/>
+      </w:r>
+      <w:r>
+        <w:rPr>
+          <w:rFonts w:ascii="Arial" w:hAnsi="Arial" w:cs="Arial"/>
+          <w:szCs w:val="18"/>
+          <w:lang w:val="en-US"/>
+        </w:rPr>
+        <w:tab/>
+      </w:r>
+      <w:proofErr w:type="spellStart"/>
+      <w:r>
+        <w:rPr>
+          <w:rFonts w:ascii="Arial" w:hAnsi="Arial" w:cs="Arial"/>
+          <w:color w:val="4F81BD" w:themeColor="accent1"/>
+          <w:szCs w:val="18"/>
+          <w:lang w:val="en-US"/>
+        </w:rPr>
+        <w:t>SimpleType</w:t>
+      </w:r>
+      <w:proofErr w:type="spellEnd"/>
+      <w:r>
+        <w:rPr>
+          <w:rFonts w:ascii="Arial" w:hAnsi="Arial" w:cs="Arial"/>
+          <w:color w:val="4F81BD" w:themeColor="accent1"/>
+          <w:szCs w:val="18"/>
+          <w:lang w:val="en-US"/>
+        </w:rPr>
+        <w:t xml:space="preserve"> </w:t>
+      </w:r>
+      <w:r>
+        <w:rPr>
+          <w:rFonts w:ascii="Arial" w:hAnsi="Arial" w:cs="Arial"/>
+          <w:szCs w:val="18"/>
+          <w:lang w:val="en-US"/>
+        </w:rPr>
+        <w:t>“</w:t>
+      </w:r>
       <w:r>
         <w:rPr>
           <w:rFonts w:ascii="Arial" w:hAnsi="Arial" w:cs="Arial"/>
@@ -3325,16 +3189,32 @@
           <w:szCs w:val="18"/>
           <w:lang w:val="en-US"/>
         </w:rPr>
-        <w:t>boolean</w:t>
-      </w:r>
-      <w:proofErr w:type="spellEnd"/>
-      <w:r>
-        <w:rPr>
-          <w:rFonts w:ascii="Arial" w:hAnsi="Arial" w:cs="Arial"/>
-          <w:szCs w:val="18"/>
-          <w:lang w:val="en-US"/>
-        </w:rPr>
-        <w:t>”</w:t>
+        <w:t>[</w:t>
+      </w:r>
+      <w:r>
+        <w:rPr>
+          <w:rFonts w:ascii="Arial" w:hAnsi="Arial" w:cs="Arial"/>
+          <w:szCs w:val="18"/>
+          <w:lang w:val="en-US"/>
+        </w:rPr>
+        <w:t>" "</w:t>
+      </w:r>
+      <w:r>
+        <w:rPr>
+          <w:rFonts w:ascii="Arial" w:hAnsi="Arial" w:cs="Arial"/>
+          <w:color w:val="FF0000"/>
+          <w:szCs w:val="18"/>
+          <w:lang w:val="en-US"/>
+        </w:rPr>
+        <w:t>]</w:t>
+      </w:r>
+      <w:r>
+        <w:rPr>
+          <w:rFonts w:ascii="Arial" w:hAnsi="Arial" w:cs="Arial"/>
+          <w:szCs w:val="18"/>
+          <w:lang w:val="en-US"/>
+        </w:rPr>
+        <w:t>“</w:t>
       </w:r>
     </w:p>
     <w:p>
@@ -3355,7 +3235,7 @@
           <w:szCs w:val="18"/>
           <w:lang w:val="en-US"/>
         </w:rPr>
-        <w:t>IntegerType</w:t>
+        <w:t>CharType</w:t>
       </w:r>
       <w:proofErr w:type="spellEnd"/>
       <w:r>
@@ -3389,33 +3269,32 @@
           <w:szCs w:val="18"/>
           <w:lang w:val="en-US"/>
         </w:rPr>
-        <w:t>=</w:t>
-      </w:r>
-      <w:r>
-        <w:rPr>
-          <w:rFonts w:ascii="Arial" w:hAnsi="Arial" w:cs="Arial"/>
-          <w:szCs w:val="18"/>
-          <w:lang w:val="en-US"/>
-        </w:rPr>
-        <w:tab/>
-      </w:r>
-      <w:r>
-        <w:rPr>
-          <w:rFonts w:ascii="Arial" w:hAnsi="Arial" w:cs="Arial"/>
-          <w:szCs w:val="18"/>
-          <w:lang w:val="en-US"/>
-        </w:rPr>
-        <w:tab/>
-      </w:r>
-      <w:r>
-        <w:rPr>
-          <w:rFonts w:ascii="Arial" w:hAnsi="Arial" w:cs="Arial"/>
-          <w:szCs w:val="18"/>
-          <w:lang w:val="en-US"/>
-        </w:rPr>
-        <w:t xml:space="preserve"> “</w:t>
-      </w:r>
-      <w:proofErr w:type="spellStart"/>
+        <w:t xml:space="preserve">= </w:t>
+      </w:r>
+      <w:r>
+        <w:rPr>
+          <w:rFonts w:ascii="Arial" w:hAnsi="Arial" w:cs="Arial"/>
+          <w:szCs w:val="18"/>
+          <w:lang w:val="en-US"/>
+        </w:rPr>
+        <w:tab/>
+      </w:r>
+      <w:r>
+        <w:rPr>
+          <w:rFonts w:ascii="Arial" w:hAnsi="Arial" w:cs="Arial"/>
+          <w:szCs w:val="18"/>
+          <w:lang w:val="en-US"/>
+        </w:rPr>
+        <w:tab/>
+      </w:r>
+      <w:r>
+        <w:rPr>
+          <w:rFonts w:ascii="Arial" w:hAnsi="Arial" w:cs="Arial"/>
+          <w:szCs w:val="18"/>
+          <w:lang w:val="en-US"/>
+        </w:rPr>
+        <w:t>“</w:t>
+      </w:r>
       <w:r>
         <w:rPr>
           <w:rFonts w:ascii="Arial" w:hAnsi="Arial" w:cs="Arial"/>
@@ -3423,9 +3302,8 @@
           <w:szCs w:val="18"/>
           <w:lang w:val="en-US"/>
         </w:rPr>
-        <w:t>int</w:t>
-      </w:r>
-      <w:proofErr w:type="spellEnd"/>
+        <w:t>char</w:t>
+      </w:r>
       <w:r>
         <w:rPr>
           <w:rFonts w:ascii="Arial" w:hAnsi="Arial" w:cs="Arial"/>
@@ -3451,59 +3329,70 @@
         <w:rPr>
           <w:rFonts w:ascii="Arial" w:hAnsi="Arial" w:cs="Arial"/>
           <w:szCs w:val="18"/>
-          <w:highlight w:val="red"/>
-          <w:lang w:val="en-US"/>
-        </w:rPr>
-        <w:t>Void</w:t>
-      </w:r>
-      <w:r>
-        <w:rPr>
-          <w:rFonts w:ascii="Arial" w:hAnsi="Arial" w:cs="Arial"/>
-          <w:szCs w:val="18"/>
-          <w:highlight w:val="red"/>
-          <w:lang w:val="en-US"/>
-        </w:rPr>
-        <w:t>Type</w:t>
-      </w:r>
-      <w:proofErr w:type="spellEnd"/>
-      <w:r>
-        <w:rPr>
-          <w:rFonts w:ascii="Arial" w:hAnsi="Arial" w:cs="Arial"/>
-          <w:szCs w:val="18"/>
-          <w:highlight w:val="red"/>
-          <w:lang w:val="en-US"/>
-        </w:rPr>
-        <w:tab/>
-        <w:t>::</w:t>
+          <w:lang w:val="en-US"/>
+        </w:rPr>
+        <w:t>BooleanType</w:t>
+      </w:r>
+      <w:proofErr w:type="spellEnd"/>
+      <w:r>
+        <w:rPr>
+          <w:rFonts w:ascii="Arial" w:hAnsi="Arial" w:cs="Arial"/>
+          <w:szCs w:val="18"/>
+          <w:lang w:val="en-US"/>
+        </w:rPr>
+        <w:t xml:space="preserve"> :</w:t>
       </w:r>
       <w:proofErr w:type="gramEnd"/>
       <w:r>
         <w:rPr>
           <w:rFonts w:ascii="Arial" w:hAnsi="Arial" w:cs="Arial"/>
           <w:szCs w:val="18"/>
-          <w:highlight w:val="red"/>
-          <w:lang w:val="en-US"/>
-        </w:rPr>
-        <w:t>=</w:t>
-      </w:r>
-      <w:r>
-        <w:rPr>
-          <w:rFonts w:ascii="Arial" w:hAnsi="Arial" w:cs="Arial"/>
-          <w:szCs w:val="18"/>
-          <w:highlight w:val="red"/>
-          <w:lang w:val="en-US"/>
-        </w:rPr>
-        <w:tab/>
-      </w:r>
-      <w:r>
-        <w:rPr>
-          <w:rFonts w:ascii="Arial" w:hAnsi="Arial" w:cs="Arial"/>
-          <w:szCs w:val="18"/>
-          <w:highlight w:val="red"/>
-          <w:lang w:val="en-US"/>
-        </w:rPr>
-        <w:tab/>
-        <w:t>“void”</w:t>
+          <w:lang w:val="en-US"/>
+        </w:rPr>
+        <w:t>:=</w:t>
+      </w:r>
+      <w:r>
+        <w:rPr>
+          <w:rFonts w:ascii="Arial" w:hAnsi="Arial" w:cs="Arial"/>
+          <w:szCs w:val="18"/>
+          <w:lang w:val="en-US"/>
+        </w:rPr>
+        <w:tab/>
+      </w:r>
+      <w:r>
+        <w:rPr>
+          <w:rFonts w:ascii="Arial" w:hAnsi="Arial" w:cs="Arial"/>
+          <w:szCs w:val="18"/>
+          <w:lang w:val="en-US"/>
+        </w:rPr>
+        <w:tab/>
+      </w:r>
+      <w:r>
+        <w:rPr>
+          <w:rFonts w:ascii="Arial" w:hAnsi="Arial" w:cs="Arial"/>
+          <w:szCs w:val="18"/>
+          <w:lang w:val="en-US"/>
+        </w:rPr>
+        <w:t xml:space="preserve"> “</w:t>
+      </w:r>
+      <w:proofErr w:type="spellStart"/>
+      <w:r>
+        <w:rPr>
+          <w:rFonts w:ascii="Arial" w:hAnsi="Arial" w:cs="Arial"/>
+          <w:color w:val="FF0000"/>
+          <w:szCs w:val="18"/>
+          <w:lang w:val="en-US"/>
+        </w:rPr>
+        <w:t>boolean</w:t>
+      </w:r>
+      <w:proofErr w:type="spellEnd"/>
+      <w:r>
+        <w:rPr>
+          <w:rFonts w:ascii="Arial" w:hAnsi="Arial" w:cs="Arial"/>
+          <w:szCs w:val="18"/>
+          <w:lang w:val="en-US"/>
+        </w:rPr>
+        <w:t>”</w:t>
       </w:r>
     </w:p>
     <w:p>
@@ -3522,9 +3411,178 @@
         <w:rPr>
           <w:rFonts w:ascii="Arial" w:hAnsi="Arial" w:cs="Arial"/>
           <w:szCs w:val="18"/>
+          <w:lang w:val="en-US"/>
+        </w:rPr>
+        <w:t>IntegerType</w:t>
+      </w:r>
+      <w:proofErr w:type="spellEnd"/>
+      <w:r>
+        <w:rPr>
+          <w:rFonts w:ascii="Arial" w:hAnsi="Arial" w:cs="Arial"/>
+          <w:szCs w:val="18"/>
+          <w:lang w:val="en-US"/>
+        </w:rPr>
+        <w:t xml:space="preserve"> </w:t>
+      </w:r>
+      <w:r>
+        <w:rPr>
+          <w:rFonts w:ascii="Arial" w:hAnsi="Arial" w:cs="Arial"/>
+          <w:szCs w:val="18"/>
+          <w:lang w:val="en-US"/>
+        </w:rPr>
+        <w:tab/>
+      </w:r>
+      <w:r>
+        <w:rPr>
+          <w:rFonts w:ascii="Arial" w:hAnsi="Arial" w:cs="Arial"/>
+          <w:szCs w:val="18"/>
+          <w:lang w:val="en-US"/>
+        </w:rPr>
+        <w:t>::</w:t>
+      </w:r>
+      <w:proofErr w:type="gramEnd"/>
+      <w:r>
+        <w:rPr>
+          <w:rFonts w:ascii="Arial" w:hAnsi="Arial" w:cs="Arial"/>
+          <w:szCs w:val="18"/>
+          <w:lang w:val="en-US"/>
+        </w:rPr>
+        <w:t>=</w:t>
+      </w:r>
+      <w:r>
+        <w:rPr>
+          <w:rFonts w:ascii="Arial" w:hAnsi="Arial" w:cs="Arial"/>
+          <w:szCs w:val="18"/>
+          <w:lang w:val="en-US"/>
+        </w:rPr>
+        <w:tab/>
+      </w:r>
+      <w:r>
+        <w:rPr>
+          <w:rFonts w:ascii="Arial" w:hAnsi="Arial" w:cs="Arial"/>
+          <w:szCs w:val="18"/>
+          <w:lang w:val="en-US"/>
+        </w:rPr>
+        <w:tab/>
+      </w:r>
+      <w:r>
+        <w:rPr>
+          <w:rFonts w:ascii="Arial" w:hAnsi="Arial" w:cs="Arial"/>
+          <w:szCs w:val="18"/>
+          <w:lang w:val="en-US"/>
+        </w:rPr>
+        <w:t xml:space="preserve"> “</w:t>
+      </w:r>
+      <w:proofErr w:type="spellStart"/>
+      <w:r>
+        <w:rPr>
+          <w:rFonts w:ascii="Arial" w:hAnsi="Arial" w:cs="Arial"/>
+          <w:color w:val="FF0000"/>
+          <w:szCs w:val="18"/>
+          <w:lang w:val="en-US"/>
+        </w:rPr>
+        <w:t>int</w:t>
+      </w:r>
+      <w:proofErr w:type="spellEnd"/>
+      <w:r>
+        <w:rPr>
+          <w:rFonts w:ascii="Arial" w:hAnsi="Arial" w:cs="Arial"/>
+          <w:szCs w:val="18"/>
+          <w:lang w:val="en-US"/>
+        </w:rPr>
+        <w:t>”</w:t>
+      </w:r>
+    </w:p>
+    <w:p>
+      <w:pPr>
+        <w:pStyle w:val="NormalWeb"/>
+        <w:spacing w:before="0" w:beforeAutospacing="0" w:after="0" w:afterAutospacing="0" w:line="336" w:lineRule="atLeast"/>
+        <w:rPr>
+          <w:rFonts w:ascii="Arial" w:hAnsi="Arial" w:cs="Arial"/>
+          <w:szCs w:val="18"/>
+          <w:lang w:val="en-US"/>
+        </w:rPr>
+      </w:pPr>
+      <w:proofErr w:type="spellStart"/>
+      <w:proofErr w:type="gramStart"/>
+      <w:r>
+        <w:rPr>
+          <w:rFonts w:ascii="Arial" w:hAnsi="Arial" w:cs="Arial"/>
+          <w:szCs w:val="18"/>
           <w:highlight w:val="red"/>
           <w:lang w:val="en-US"/>
         </w:rPr>
+        <w:t>Void</w:t>
+      </w:r>
+      <w:r>
+        <w:rPr>
+          <w:rFonts w:ascii="Arial" w:hAnsi="Arial" w:cs="Arial"/>
+          <w:szCs w:val="18"/>
+          <w:highlight w:val="red"/>
+          <w:lang w:val="en-US"/>
+        </w:rPr>
+        <w:t>Type</w:t>
+      </w:r>
+      <w:proofErr w:type="spellEnd"/>
+      <w:r>
+        <w:rPr>
+          <w:rFonts w:ascii="Arial" w:hAnsi="Arial" w:cs="Arial"/>
+          <w:szCs w:val="18"/>
+          <w:highlight w:val="red"/>
+          <w:lang w:val="en-US"/>
+        </w:rPr>
+        <w:tab/>
+        <w:t>::</w:t>
+      </w:r>
+      <w:proofErr w:type="gramEnd"/>
+      <w:r>
+        <w:rPr>
+          <w:rFonts w:ascii="Arial" w:hAnsi="Arial" w:cs="Arial"/>
+          <w:szCs w:val="18"/>
+          <w:highlight w:val="red"/>
+          <w:lang w:val="en-US"/>
+        </w:rPr>
+        <w:t>=</w:t>
+      </w:r>
+      <w:r>
+        <w:rPr>
+          <w:rFonts w:ascii="Arial" w:hAnsi="Arial" w:cs="Arial"/>
+          <w:szCs w:val="18"/>
+          <w:highlight w:val="red"/>
+          <w:lang w:val="en-US"/>
+        </w:rPr>
+        <w:tab/>
+      </w:r>
+      <w:r>
+        <w:rPr>
+          <w:rFonts w:ascii="Arial" w:hAnsi="Arial" w:cs="Arial"/>
+          <w:szCs w:val="18"/>
+          <w:highlight w:val="red"/>
+          <w:lang w:val="en-US"/>
+        </w:rPr>
+        <w:tab/>
+        <w:t>“void”</w:t>
+      </w:r>
+    </w:p>
+    <w:p>
+      <w:pPr>
+        <w:pStyle w:val="NormalWeb"/>
+        <w:spacing w:before="0" w:beforeAutospacing="0" w:after="0" w:afterAutospacing="0" w:line="336" w:lineRule="atLeast"/>
+        <w:rPr>
+          <w:rFonts w:ascii="Arial" w:hAnsi="Arial" w:cs="Arial"/>
+          <w:szCs w:val="18"/>
+          <w:lang w:val="en-US"/>
+        </w:rPr>
+      </w:pPr>
+      <w:proofErr w:type="spellStart"/>
+      <w:proofErr w:type="gramStart"/>
+      <w:r>
+        <w:rPr>
+          <w:rFonts w:ascii="Arial" w:hAnsi="Arial" w:cs="Arial"/>
+          <w:szCs w:val="18"/>
+          <w:highlight w:val="red"/>
+          <w:lang w:val="en-US"/>
+        </w:rPr>
         <w:t>ObjectType</w:t>
       </w:r>
       <w:proofErr w:type="spellEnd"/>
@@ -3566,6 +3624,68 @@
         </w:rPr>
         <w:tab/>
         <w:t>“object”</w:t>
+      </w:r>
+    </w:p>
+    <w:p>
+      <w:pPr>
+        <w:pStyle w:val="NormalWeb"/>
+        <w:spacing w:before="0" w:beforeAutospacing="0" w:after="0" w:afterAutospacing="0" w:line="336" w:lineRule="atLeast"/>
+        <w:rPr>
+          <w:rFonts w:ascii="Arial" w:hAnsi="Arial" w:cs="Arial"/>
+          <w:szCs w:val="18"/>
+          <w:lang w:val="en-US"/>
+        </w:rPr>
+      </w:pPr>
+      <w:proofErr w:type="spellStart"/>
+      <w:proofErr w:type="gramStart"/>
+      <w:r>
+        <w:rPr>
+          <w:rFonts w:ascii="Arial" w:hAnsi="Arial" w:cs="Arial"/>
+          <w:szCs w:val="18"/>
+          <w:highlight w:val="red"/>
+          <w:lang w:val="en-US"/>
+        </w:rPr>
+        <w:t>StringType</w:t>
+      </w:r>
+      <w:proofErr w:type="spellEnd"/>
+      <w:r>
+        <w:rPr>
+          <w:rFonts w:ascii="Arial" w:hAnsi="Arial" w:cs="Arial"/>
+          <w:szCs w:val="18"/>
+          <w:highlight w:val="red"/>
+          <w:lang w:val="en-US"/>
+        </w:rPr>
+        <w:tab/>
+        <w:t>::</w:t>
+      </w:r>
+      <w:proofErr w:type="gramEnd"/>
+      <w:r>
+        <w:rPr>
+          <w:rFonts w:ascii="Arial" w:hAnsi="Arial" w:cs="Arial"/>
+          <w:szCs w:val="18"/>
+          <w:highlight w:val="red"/>
+          <w:lang w:val="en-US"/>
+        </w:rPr>
+        <w:t>=</w:t>
+      </w:r>
+      <w:r>
+        <w:rPr>
+          <w:rFonts w:ascii="Arial" w:hAnsi="Arial" w:cs="Arial"/>
+          <w:szCs w:val="18"/>
+          <w:highlight w:val="red"/>
+          <w:lang w:val="en-US"/>
+        </w:rPr>
+        <w:tab/>
+      </w:r>
+      <w:r>
+        <w:rPr>
+          <w:rFonts w:ascii="Arial" w:hAnsi="Arial" w:cs="Arial"/>
+          <w:szCs w:val="18"/>
+          <w:highlight w:val="red"/>
+          <w:lang w:val="en-US"/>
+        </w:rPr>
+        <w:tab/>
+        <w:t>“string”</w:t>
       </w:r>
     </w:p>
     <w:p>
@@ -5194,7 +5314,6 @@
           <w:rFonts w:ascii="Arial" w:hAnsi="Arial" w:cs="Arial"/>
           <w:lang w:val="en-US"/>
         </w:rPr>
-        <w:lastRenderedPageBreak/>
         <w:t>SwitchStatement</w:t>
       </w:r>
       <w:proofErr w:type="spellEnd"/>
@@ -7156,6 +7275,7 @@
           <w:rFonts w:ascii="Arial" w:hAnsi="Arial" w:cs="Arial"/>
           <w:lang w:val="en-US"/>
         </w:rPr>
+        <w:lastRenderedPageBreak/>
         <w:t>SubExpression</w:t>
       </w:r>
       <w:proofErr w:type="spellEnd"/>
@@ -9085,6 +9205,7 @@
           <w:rFonts w:ascii="Arial" w:hAnsi="Arial" w:cs="Arial"/>
           <w:lang w:val="en-US"/>
         </w:rPr>
+        <w:lastRenderedPageBreak/>
         <w:t>AllocationExpression</w:t>
       </w:r>
       <w:proofErr w:type="spellEnd"/>
@@ -11024,6 +11145,7 @@
           <w:szCs w:val="20"/>
           <w:lang w:val="es-CR"/>
         </w:rPr>
+        <w:lastRenderedPageBreak/>
         <w:t xml:space="preserve">    </w:t>
       </w:r>
     </w:p>
@@ -11163,7 +11285,6 @@
           <w:sz w:val="20"/>
           <w:szCs w:val="20"/>
         </w:rPr>
-        <w:lastRenderedPageBreak/>
         <w:t xml:space="preserve">    </w:t>
       </w:r>
       <w:proofErr w:type="spellStart"/>

</xml_diff>

<commit_message>
GRAMATICA 100% IMPRIMIR GOAL
</commit_message>
<xml_diff>
--- a/gramatica.docx
+++ b/gramatica.docx
@@ -9,7 +9,6 @@
           <w:b/>
           <w:sz w:val="28"/>
           <w:szCs w:val="28"/>
-          <w:lang w:val="es-CR"/>
         </w:rPr>
       </w:pPr>
       <w:r>
@@ -18,7 +17,6 @@
           <w:b/>
           <w:sz w:val="28"/>
           <w:szCs w:val="28"/>
-          <w:lang w:val="es-CR"/>
         </w:rPr>
         <w:t>ANEXOS</w:t>
       </w:r>
@@ -27,7 +25,6 @@
       <w:pPr>
         <w:rPr>
           <w:rFonts w:ascii="Verdana" w:hAnsi="Verdana"/>
-          <w:lang w:val="es-CR"/>
         </w:rPr>
       </w:pPr>
     </w:p>
@@ -37,25 +34,32 @@
           <w:rFonts w:ascii="Verdana" w:hAnsi="Verdana"/>
           <w:b/>
           <w:u w:val="single"/>
-          <w:lang w:val="es-CR"/>
-        </w:rPr>
-      </w:pPr>
+        </w:rPr>
+      </w:pPr>
+      <w:proofErr w:type="spellStart"/>
       <w:r>
         <w:rPr>
           <w:rFonts w:ascii="Verdana" w:hAnsi="Verdana"/>
           <w:b/>
           <w:u w:val="single"/>
-          <w:lang w:val="es-CR"/>
-        </w:rPr>
-        <w:t xml:space="preserve">Gramática de </w:t>
-      </w:r>
-      <w:proofErr w:type="spellStart"/>
+        </w:rPr>
+        <w:t>Gramática</w:t>
+      </w:r>
+      <w:proofErr w:type="spellEnd"/>
       <w:r>
         <w:rPr>
           <w:rFonts w:ascii="Verdana" w:hAnsi="Verdana"/>
           <w:b/>
           <w:u w:val="single"/>
-          <w:lang w:val="es-CR"/>
+        </w:rPr>
+        <w:t xml:space="preserve"> de </w:t>
+      </w:r>
+      <w:proofErr w:type="spellStart"/>
+      <w:r>
+        <w:rPr>
+          <w:rFonts w:ascii="Verdana" w:hAnsi="Verdana"/>
+          <w:b/>
+          <w:u w:val="single"/>
         </w:rPr>
         <w:t>MiniJava</w:t>
       </w:r>
@@ -65,7 +69,6 @@
       <w:pPr>
         <w:rPr>
           <w:rFonts w:ascii="Verdana" w:hAnsi="Verdana"/>
-          <w:lang w:val="es-CR"/>
         </w:rPr>
       </w:pPr>
     </w:p>
@@ -80,6 +83,8 @@
           <w:lang w:val="en-US"/>
         </w:rPr>
       </w:pPr>
+      <w:bookmarkStart w:id="0" w:name="_GoBack"/>
+      <w:bookmarkEnd w:id="0"/>
       <w:proofErr w:type="gramStart"/>
       <w:r>
         <w:rPr>
@@ -2198,8 +2203,6 @@
         </w:rPr>
         <w:t>”</w:t>
       </w:r>
-      <w:bookmarkStart w:id="0" w:name="_GoBack"/>
-      <w:bookmarkEnd w:id="0"/>
     </w:p>
     <w:p>
       <w:pPr>
@@ -3512,16 +3515,7 @@
           <w:highlight w:val="red"/>
           <w:lang w:val="en-US"/>
         </w:rPr>
-        <w:t>Void</w:t>
-      </w:r>
-      <w:r>
-        <w:rPr>
-          <w:rFonts w:ascii="Arial" w:hAnsi="Arial" w:cs="Arial"/>
-          <w:szCs w:val="18"/>
-          <w:highlight w:val="red"/>
-          <w:lang w:val="en-US"/>
-        </w:rPr>
-        <w:t>Type</w:t>
+        <w:t>VoidType</w:t>
       </w:r>
       <w:proofErr w:type="spellEnd"/>
       <w:r>

</xml_diff>

<commit_message>
AST Agregar List para cada *
</commit_message>
<xml_diff>
--- a/gramatica.docx
+++ b/gramatica.docx
@@ -84,16 +84,16 @@
         </w:rPr>
       </w:pPr>
       <w:bookmarkStart w:id="0" w:name="_GoBack"/>
+      <w:proofErr w:type="gramStart"/>
+      <w:r>
+        <w:rPr>
+          <w:rFonts w:ascii="Arial" w:hAnsi="Arial" w:cs="Arial"/>
+          <w:szCs w:val="18"/>
+          <w:lang w:val="en-US"/>
+        </w:rPr>
+        <w:t>Goal</w:t>
+      </w:r>
       <w:bookmarkEnd w:id="0"/>
-      <w:proofErr w:type="gramStart"/>
-      <w:r>
-        <w:rPr>
-          <w:rFonts w:ascii="Arial" w:hAnsi="Arial" w:cs="Arial"/>
-          <w:szCs w:val="18"/>
-          <w:lang w:val="en-US"/>
-        </w:rPr>
-        <w:t>Goal</w:t>
-      </w:r>
       <w:r>
         <w:rPr>
           <w:rFonts w:ascii="Arial" w:hAnsi="Arial" w:cs="Arial"/>
@@ -1771,6 +1771,7 @@
       <w:pPr>
         <w:pStyle w:val="NormalWeb"/>
         <w:spacing w:before="0" w:beforeAutospacing="0" w:after="0" w:afterAutospacing="0" w:line="336" w:lineRule="atLeast"/>
+        <w:ind w:left="720" w:hanging="720"/>
         <w:rPr>
           <w:rFonts w:ascii="Arial" w:hAnsi="Arial" w:cs="Arial"/>
           <w:szCs w:val="18"/>
@@ -2675,6 +2676,7 @@
         <w:ind w:left="1410" w:hanging="1410"/>
         <w:rPr>
           <w:rFonts w:ascii="Arial" w:hAnsi="Arial" w:cs="Arial"/>
+          <w:color w:val="4F81BD" w:themeColor="accent1"/>
           <w:szCs w:val="18"/>
           <w:lang w:val="en-US"/>
         </w:rPr>
@@ -2721,6 +2723,358 @@
         </w:rPr>
         <w:t>Identifier</w:t>
       </w:r>
+    </w:p>
+    <w:p>
+      <w:pPr>
+        <w:pStyle w:val="NormalWeb"/>
+        <w:spacing w:before="0" w:beforeAutospacing="0" w:after="0" w:afterAutospacing="0" w:line="336" w:lineRule="atLeast"/>
+        <w:rPr>
+          <w:rFonts w:ascii="Trebuchet MS" w:hAnsi="Trebuchet MS"/>
+          <w:sz w:val="18"/>
+          <w:szCs w:val="18"/>
+          <w:lang w:val="en-US"/>
+        </w:rPr>
+      </w:pPr>
+      <w:r>
+        <w:rPr>
+          <w:rFonts w:ascii="Trebuchet MS" w:hAnsi="Trebuchet MS"/>
+          <w:sz w:val="18"/>
+          <w:szCs w:val="18"/>
+          <w:lang w:val="en-US"/>
+        </w:rPr>
+        <w:tab/>
+      </w:r>
+    </w:p>
+    <w:p>
+      <w:pPr>
+        <w:pStyle w:val="NormalWeb"/>
+        <w:spacing w:before="0" w:beforeAutospacing="0" w:after="0" w:afterAutospacing="0" w:line="336" w:lineRule="atLeast"/>
+        <w:ind w:left="2880" w:hanging="2880"/>
+        <w:rPr>
+          <w:rFonts w:ascii="Arial" w:hAnsi="Arial" w:cs="Arial"/>
+          <w:color w:val="4F81BD" w:themeColor="accent1"/>
+          <w:szCs w:val="18"/>
+          <w:lang w:val="en-US"/>
+        </w:rPr>
+      </w:pPr>
+      <w:proofErr w:type="spellStart"/>
+      <w:proofErr w:type="gramStart"/>
+      <w:r>
+        <w:rPr>
+          <w:rFonts w:ascii="Arial" w:hAnsi="Arial" w:cs="Arial"/>
+          <w:szCs w:val="18"/>
+          <w:lang w:val="en-US"/>
+        </w:rPr>
+        <w:t>SimpleType</w:t>
+      </w:r>
+      <w:proofErr w:type="spellEnd"/>
+      <w:r>
+        <w:rPr>
+          <w:rFonts w:ascii="Arial" w:hAnsi="Arial" w:cs="Arial"/>
+          <w:szCs w:val="18"/>
+          <w:lang w:val="en-US"/>
+        </w:rPr>
+        <w:t xml:space="preserve"> :</w:t>
+      </w:r>
+      <w:proofErr w:type="gramEnd"/>
+      <w:r>
+        <w:rPr>
+          <w:rFonts w:ascii="Arial" w:hAnsi="Arial" w:cs="Arial"/>
+          <w:szCs w:val="18"/>
+          <w:lang w:val="en-US"/>
+        </w:rPr>
+        <w:t xml:space="preserve">:= </w:t>
+      </w:r>
+      <w:r>
+        <w:rPr>
+          <w:rFonts w:ascii="Arial" w:hAnsi="Arial" w:cs="Arial"/>
+          <w:szCs w:val="18"/>
+          <w:lang w:val="en-US"/>
+        </w:rPr>
+        <w:tab/>
+      </w:r>
+      <w:proofErr w:type="spellStart"/>
+      <w:r>
+        <w:rPr>
+          <w:rFonts w:ascii="Arial" w:hAnsi="Arial" w:cs="Arial"/>
+          <w:color w:val="4F81BD" w:themeColor="accent1"/>
+          <w:szCs w:val="18"/>
+          <w:lang w:val="en-US"/>
+        </w:rPr>
+        <w:t>CharType</w:t>
+      </w:r>
+      <w:proofErr w:type="spellEnd"/>
+      <w:r>
+        <w:rPr>
+          <w:rFonts w:ascii="Arial" w:hAnsi="Arial" w:cs="Arial"/>
+          <w:color w:val="4F81BD" w:themeColor="accent1"/>
+          <w:szCs w:val="18"/>
+          <w:lang w:val="en-US"/>
+        </w:rPr>
+        <w:t xml:space="preserve"> </w:t>
+      </w:r>
+      <w:r>
+        <w:rPr>
+          <w:rFonts w:ascii="Arial" w:hAnsi="Arial" w:cs="Arial"/>
+          <w:szCs w:val="18"/>
+          <w:lang w:val="en-US"/>
+        </w:rPr>
+        <w:tab/>
+      </w:r>
+      <w:r>
+        <w:rPr>
+          <w:rFonts w:ascii="Arial" w:hAnsi="Arial" w:cs="Arial"/>
+          <w:szCs w:val="18"/>
+          <w:lang w:val="en-US"/>
+        </w:rPr>
+        <w:tab/>
+      </w:r>
+      <w:r>
+        <w:rPr>
+          <w:rFonts w:ascii="Arial" w:hAnsi="Arial" w:cs="Arial"/>
+          <w:szCs w:val="18"/>
+          <w:lang w:val="en-US"/>
+        </w:rPr>
+        <w:t>|</w:t>
+      </w:r>
+      <w:r>
+        <w:rPr>
+          <w:rFonts w:ascii="Arial" w:hAnsi="Arial" w:cs="Arial"/>
+          <w:szCs w:val="18"/>
+          <w:lang w:val="en-US"/>
+        </w:rPr>
+        <w:br/>
+      </w:r>
+      <w:proofErr w:type="spellStart"/>
+      <w:r>
+        <w:rPr>
+          <w:rFonts w:ascii="Arial" w:hAnsi="Arial" w:cs="Arial"/>
+          <w:color w:val="4F81BD" w:themeColor="accent1"/>
+          <w:szCs w:val="18"/>
+          <w:lang w:val="en-US"/>
+        </w:rPr>
+        <w:t>BooleanType</w:t>
+      </w:r>
+      <w:proofErr w:type="spellEnd"/>
+      <w:r>
+        <w:rPr>
+          <w:rFonts w:ascii="Arial" w:hAnsi="Arial" w:cs="Arial"/>
+          <w:szCs w:val="18"/>
+          <w:lang w:val="en-US"/>
+        </w:rPr>
+        <w:tab/>
+      </w:r>
+      <w:r>
+        <w:rPr>
+          <w:rFonts w:ascii="Arial" w:hAnsi="Arial" w:cs="Arial"/>
+          <w:szCs w:val="18"/>
+          <w:lang w:val="en-US"/>
+        </w:rPr>
+        <w:tab/>
+      </w:r>
+      <w:r>
+        <w:rPr>
+          <w:rFonts w:ascii="Arial" w:hAnsi="Arial" w:cs="Arial"/>
+          <w:szCs w:val="18"/>
+          <w:lang w:val="en-US"/>
+        </w:rPr>
+        <w:t>|</w:t>
+      </w:r>
+      <w:r>
+        <w:rPr>
+          <w:rFonts w:ascii="Arial" w:hAnsi="Arial" w:cs="Arial"/>
+          <w:szCs w:val="18"/>
+          <w:lang w:val="en-US"/>
+        </w:rPr>
+        <w:br/>
+      </w:r>
+      <w:proofErr w:type="spellStart"/>
+      <w:r>
+        <w:rPr>
+          <w:rFonts w:ascii="Arial" w:hAnsi="Arial" w:cs="Arial"/>
+          <w:color w:val="4F81BD" w:themeColor="accent1"/>
+          <w:szCs w:val="18"/>
+          <w:lang w:val="en-US"/>
+        </w:rPr>
+        <w:t>IntegerType</w:t>
+      </w:r>
+      <w:proofErr w:type="spellEnd"/>
+      <w:r>
+        <w:rPr>
+          <w:rFonts w:ascii="Arial" w:hAnsi="Arial" w:cs="Arial"/>
+          <w:color w:val="4F81BD" w:themeColor="accent1"/>
+          <w:szCs w:val="18"/>
+          <w:lang w:val="en-US"/>
+        </w:rPr>
+        <w:tab/>
+      </w:r>
+      <w:r>
+        <w:rPr>
+          <w:rFonts w:ascii="Arial" w:hAnsi="Arial" w:cs="Arial"/>
+          <w:color w:val="4F81BD" w:themeColor="accent1"/>
+          <w:szCs w:val="18"/>
+          <w:lang w:val="en-US"/>
+        </w:rPr>
+        <w:tab/>
+        <w:t>|</w:t>
+      </w:r>
+    </w:p>
+    <w:p>
+      <w:pPr>
+        <w:pStyle w:val="NormalWeb"/>
+        <w:spacing w:before="0" w:beforeAutospacing="0" w:after="0" w:afterAutospacing="0" w:line="336" w:lineRule="atLeast"/>
+        <w:ind w:left="2880" w:hanging="2880"/>
+        <w:rPr>
+          <w:rFonts w:ascii="Arial" w:hAnsi="Arial" w:cs="Arial"/>
+          <w:szCs w:val="18"/>
+          <w:lang w:val="en-US"/>
+        </w:rPr>
+      </w:pPr>
+      <w:r>
+        <w:rPr>
+          <w:rFonts w:ascii="Arial" w:hAnsi="Arial" w:cs="Arial"/>
+          <w:color w:val="4F81BD" w:themeColor="accent1"/>
+          <w:szCs w:val="18"/>
+          <w:lang w:val="en-US"/>
+        </w:rPr>
+        <w:tab/>
+      </w:r>
+      <w:proofErr w:type="spellStart"/>
+      <w:r>
+        <w:rPr>
+          <w:rFonts w:ascii="Arial" w:hAnsi="Arial" w:cs="Arial"/>
+          <w:szCs w:val="18"/>
+          <w:highlight w:val="red"/>
+          <w:lang w:val="en-US"/>
+        </w:rPr>
+        <w:t>VoidType</w:t>
+      </w:r>
+      <w:proofErr w:type="spellEnd"/>
+      <w:r>
+        <w:rPr>
+          <w:rFonts w:ascii="Arial" w:hAnsi="Arial" w:cs="Arial"/>
+          <w:szCs w:val="18"/>
+          <w:lang w:val="en-US"/>
+        </w:rPr>
+        <w:tab/>
+      </w:r>
+      <w:r>
+        <w:rPr>
+          <w:rFonts w:ascii="Arial" w:hAnsi="Arial" w:cs="Arial"/>
+          <w:szCs w:val="18"/>
+          <w:lang w:val="en-US"/>
+        </w:rPr>
+        <w:tab/>
+        <w:t>|</w:t>
+      </w:r>
+    </w:p>
+    <w:p>
+      <w:pPr>
+        <w:pStyle w:val="NormalWeb"/>
+        <w:spacing w:before="0" w:beforeAutospacing="0" w:after="0" w:afterAutospacing="0" w:line="336" w:lineRule="atLeast"/>
+        <w:ind w:left="2880" w:hanging="2880"/>
+        <w:rPr>
+          <w:rFonts w:ascii="Arial" w:hAnsi="Arial" w:cs="Arial"/>
+          <w:szCs w:val="18"/>
+          <w:lang w:val="en-US"/>
+        </w:rPr>
+      </w:pPr>
+      <w:r>
+        <w:rPr>
+          <w:rFonts w:ascii="Arial" w:hAnsi="Arial" w:cs="Arial"/>
+          <w:szCs w:val="18"/>
+          <w:lang w:val="en-US"/>
+        </w:rPr>
+        <w:tab/>
+      </w:r>
+      <w:proofErr w:type="spellStart"/>
+      <w:r>
+        <w:rPr>
+          <w:rFonts w:ascii="Arial" w:hAnsi="Arial" w:cs="Arial"/>
+          <w:szCs w:val="18"/>
+          <w:highlight w:val="red"/>
+          <w:lang w:val="en-US"/>
+        </w:rPr>
+        <w:t>ObjectType</w:t>
+      </w:r>
+      <w:proofErr w:type="spellEnd"/>
+      <w:r>
+        <w:rPr>
+          <w:rFonts w:ascii="Arial" w:hAnsi="Arial" w:cs="Arial"/>
+          <w:szCs w:val="18"/>
+          <w:lang w:val="en-US"/>
+        </w:rPr>
+        <w:tab/>
+      </w:r>
+      <w:r>
+        <w:rPr>
+          <w:rFonts w:ascii="Arial" w:hAnsi="Arial" w:cs="Arial"/>
+          <w:szCs w:val="18"/>
+          <w:lang w:val="en-US"/>
+        </w:rPr>
+        <w:tab/>
+        <w:t>|</w:t>
+      </w:r>
+    </w:p>
+    <w:p>
+      <w:pPr>
+        <w:pStyle w:val="NormalWeb"/>
+        <w:spacing w:before="0" w:beforeAutospacing="0" w:after="0" w:afterAutospacing="0" w:line="336" w:lineRule="atLeast"/>
+        <w:ind w:left="2880" w:hanging="2880"/>
+        <w:rPr>
+          <w:rFonts w:ascii="Arial" w:hAnsi="Arial" w:cs="Arial"/>
+          <w:szCs w:val="18"/>
+          <w:lang w:val="en-US"/>
+        </w:rPr>
+      </w:pPr>
+      <w:r>
+        <w:rPr>
+          <w:rFonts w:ascii="Arial" w:hAnsi="Arial" w:cs="Arial"/>
+          <w:szCs w:val="18"/>
+          <w:lang w:val="en-US"/>
+        </w:rPr>
+        <w:tab/>
+      </w:r>
+      <w:proofErr w:type="spellStart"/>
+      <w:r>
+        <w:rPr>
+          <w:rFonts w:ascii="Arial" w:hAnsi="Arial" w:cs="Arial"/>
+          <w:szCs w:val="18"/>
+          <w:highlight w:val="red"/>
+          <w:lang w:val="en-US"/>
+        </w:rPr>
+        <w:t>StringType</w:t>
+      </w:r>
+      <w:proofErr w:type="spellEnd"/>
+      <w:r>
+        <w:rPr>
+          <w:rFonts w:ascii="Arial" w:hAnsi="Arial" w:cs="Arial"/>
+          <w:szCs w:val="18"/>
+          <w:lang w:val="en-US"/>
+        </w:rPr>
+        <w:tab/>
+      </w:r>
+      <w:r>
+        <w:rPr>
+          <w:rFonts w:ascii="Arial" w:hAnsi="Arial" w:cs="Arial"/>
+          <w:szCs w:val="18"/>
+          <w:lang w:val="en-US"/>
+        </w:rPr>
+        <w:tab/>
+        <w:t>|</w:t>
+      </w:r>
+    </w:p>
+    <w:p>
+      <w:pPr>
+        <w:pStyle w:val="NormalWeb"/>
+        <w:spacing w:before="0" w:beforeAutospacing="0" w:after="0" w:afterAutospacing="0" w:line="336" w:lineRule="atLeast"/>
+        <w:ind w:left="2880" w:hanging="2880"/>
+        <w:rPr>
+          <w:rFonts w:ascii="Arial" w:hAnsi="Arial" w:cs="Arial"/>
+          <w:szCs w:val="18"/>
+          <w:lang w:val="en-US"/>
+        </w:rPr>
+      </w:pPr>
     </w:p>
     <w:p>
       <w:pPr>
@@ -2728,359 +3082,6 @@
         <w:spacing w:before="0" w:beforeAutospacing="0" w:after="0" w:afterAutospacing="0" w:line="336" w:lineRule="atLeast"/>
         <w:ind w:left="1410" w:hanging="1410"/>
         <w:rPr>
-          <w:rFonts w:ascii="Trebuchet MS" w:hAnsi="Trebuchet MS"/>
-          <w:sz w:val="18"/>
-          <w:szCs w:val="18"/>
-          <w:lang w:val="en-US"/>
-        </w:rPr>
-      </w:pPr>
-      <w:r>
-        <w:rPr>
-          <w:rFonts w:ascii="Trebuchet MS" w:hAnsi="Trebuchet MS"/>
-          <w:sz w:val="18"/>
-          <w:szCs w:val="18"/>
-          <w:lang w:val="en-US"/>
-        </w:rPr>
-        <w:tab/>
-      </w:r>
-    </w:p>
-    <w:p>
-      <w:pPr>
-        <w:pStyle w:val="NormalWeb"/>
-        <w:spacing w:before="0" w:beforeAutospacing="0" w:after="0" w:afterAutospacing="0" w:line="336" w:lineRule="atLeast"/>
-        <w:ind w:left="2880" w:hanging="2880"/>
-        <w:rPr>
-          <w:rFonts w:ascii="Arial" w:hAnsi="Arial" w:cs="Arial"/>
-          <w:color w:val="4F81BD" w:themeColor="accent1"/>
-          <w:szCs w:val="18"/>
-          <w:lang w:val="en-US"/>
-        </w:rPr>
-      </w:pPr>
-      <w:proofErr w:type="spellStart"/>
-      <w:proofErr w:type="gramStart"/>
-      <w:r>
-        <w:rPr>
-          <w:rFonts w:ascii="Arial" w:hAnsi="Arial" w:cs="Arial"/>
-          <w:szCs w:val="18"/>
-          <w:lang w:val="en-US"/>
-        </w:rPr>
-        <w:t>SimpleType</w:t>
-      </w:r>
-      <w:proofErr w:type="spellEnd"/>
-      <w:r>
-        <w:rPr>
-          <w:rFonts w:ascii="Arial" w:hAnsi="Arial" w:cs="Arial"/>
-          <w:szCs w:val="18"/>
-          <w:lang w:val="en-US"/>
-        </w:rPr>
-        <w:t xml:space="preserve"> :</w:t>
-      </w:r>
-      <w:proofErr w:type="gramEnd"/>
-      <w:r>
-        <w:rPr>
-          <w:rFonts w:ascii="Arial" w:hAnsi="Arial" w:cs="Arial"/>
-          <w:szCs w:val="18"/>
-          <w:lang w:val="en-US"/>
-        </w:rPr>
-        <w:t xml:space="preserve">:= </w:t>
-      </w:r>
-      <w:r>
-        <w:rPr>
-          <w:rFonts w:ascii="Arial" w:hAnsi="Arial" w:cs="Arial"/>
-          <w:szCs w:val="18"/>
-          <w:lang w:val="en-US"/>
-        </w:rPr>
-        <w:tab/>
-      </w:r>
-      <w:proofErr w:type="spellStart"/>
-      <w:r>
-        <w:rPr>
-          <w:rFonts w:ascii="Arial" w:hAnsi="Arial" w:cs="Arial"/>
-          <w:color w:val="4F81BD" w:themeColor="accent1"/>
-          <w:szCs w:val="18"/>
-          <w:lang w:val="en-US"/>
-        </w:rPr>
-        <w:t>CharType</w:t>
-      </w:r>
-      <w:proofErr w:type="spellEnd"/>
-      <w:r>
-        <w:rPr>
-          <w:rFonts w:ascii="Arial" w:hAnsi="Arial" w:cs="Arial"/>
-          <w:color w:val="4F81BD" w:themeColor="accent1"/>
-          <w:szCs w:val="18"/>
-          <w:lang w:val="en-US"/>
-        </w:rPr>
-        <w:t xml:space="preserve"> </w:t>
-      </w:r>
-      <w:r>
-        <w:rPr>
-          <w:rFonts w:ascii="Arial" w:hAnsi="Arial" w:cs="Arial"/>
-          <w:szCs w:val="18"/>
-          <w:lang w:val="en-US"/>
-        </w:rPr>
-        <w:tab/>
-      </w:r>
-      <w:r>
-        <w:rPr>
-          <w:rFonts w:ascii="Arial" w:hAnsi="Arial" w:cs="Arial"/>
-          <w:szCs w:val="18"/>
-          <w:lang w:val="en-US"/>
-        </w:rPr>
-        <w:tab/>
-      </w:r>
-      <w:r>
-        <w:rPr>
-          <w:rFonts w:ascii="Arial" w:hAnsi="Arial" w:cs="Arial"/>
-          <w:szCs w:val="18"/>
-          <w:lang w:val="en-US"/>
-        </w:rPr>
-        <w:t>|</w:t>
-      </w:r>
-      <w:r>
-        <w:rPr>
-          <w:rFonts w:ascii="Arial" w:hAnsi="Arial" w:cs="Arial"/>
-          <w:szCs w:val="18"/>
-          <w:lang w:val="en-US"/>
-        </w:rPr>
-        <w:br/>
-      </w:r>
-      <w:proofErr w:type="spellStart"/>
-      <w:r>
-        <w:rPr>
-          <w:rFonts w:ascii="Arial" w:hAnsi="Arial" w:cs="Arial"/>
-          <w:color w:val="4F81BD" w:themeColor="accent1"/>
-          <w:szCs w:val="18"/>
-          <w:lang w:val="en-US"/>
-        </w:rPr>
-        <w:t>BooleanType</w:t>
-      </w:r>
-      <w:proofErr w:type="spellEnd"/>
-      <w:r>
-        <w:rPr>
-          <w:rFonts w:ascii="Arial" w:hAnsi="Arial" w:cs="Arial"/>
-          <w:szCs w:val="18"/>
-          <w:lang w:val="en-US"/>
-        </w:rPr>
-        <w:tab/>
-      </w:r>
-      <w:r>
-        <w:rPr>
-          <w:rFonts w:ascii="Arial" w:hAnsi="Arial" w:cs="Arial"/>
-          <w:szCs w:val="18"/>
-          <w:lang w:val="en-US"/>
-        </w:rPr>
-        <w:tab/>
-      </w:r>
-      <w:r>
-        <w:rPr>
-          <w:rFonts w:ascii="Arial" w:hAnsi="Arial" w:cs="Arial"/>
-          <w:szCs w:val="18"/>
-          <w:lang w:val="en-US"/>
-        </w:rPr>
-        <w:t>|</w:t>
-      </w:r>
-      <w:r>
-        <w:rPr>
-          <w:rFonts w:ascii="Arial" w:hAnsi="Arial" w:cs="Arial"/>
-          <w:szCs w:val="18"/>
-          <w:lang w:val="en-US"/>
-        </w:rPr>
-        <w:br/>
-      </w:r>
-      <w:proofErr w:type="spellStart"/>
-      <w:r>
-        <w:rPr>
-          <w:rFonts w:ascii="Arial" w:hAnsi="Arial" w:cs="Arial"/>
-          <w:color w:val="4F81BD" w:themeColor="accent1"/>
-          <w:szCs w:val="18"/>
-          <w:lang w:val="en-US"/>
-        </w:rPr>
-        <w:t>IntegerType</w:t>
-      </w:r>
-      <w:proofErr w:type="spellEnd"/>
-      <w:r>
-        <w:rPr>
-          <w:rFonts w:ascii="Arial" w:hAnsi="Arial" w:cs="Arial"/>
-          <w:color w:val="4F81BD" w:themeColor="accent1"/>
-          <w:szCs w:val="18"/>
-          <w:lang w:val="en-US"/>
-        </w:rPr>
-        <w:tab/>
-      </w:r>
-      <w:r>
-        <w:rPr>
-          <w:rFonts w:ascii="Arial" w:hAnsi="Arial" w:cs="Arial"/>
-          <w:color w:val="4F81BD" w:themeColor="accent1"/>
-          <w:szCs w:val="18"/>
-          <w:lang w:val="en-US"/>
-        </w:rPr>
-        <w:tab/>
-        <w:t>|</w:t>
-      </w:r>
-    </w:p>
-    <w:p>
-      <w:pPr>
-        <w:pStyle w:val="NormalWeb"/>
-        <w:spacing w:before="0" w:beforeAutospacing="0" w:after="0" w:afterAutospacing="0" w:line="336" w:lineRule="atLeast"/>
-        <w:ind w:left="2880" w:hanging="2880"/>
-        <w:rPr>
-          <w:rFonts w:ascii="Arial" w:hAnsi="Arial" w:cs="Arial"/>
-          <w:szCs w:val="18"/>
-          <w:lang w:val="en-US"/>
-        </w:rPr>
-      </w:pPr>
-      <w:r>
-        <w:rPr>
-          <w:rFonts w:ascii="Arial" w:hAnsi="Arial" w:cs="Arial"/>
-          <w:color w:val="4F81BD" w:themeColor="accent1"/>
-          <w:szCs w:val="18"/>
-          <w:lang w:val="en-US"/>
-        </w:rPr>
-        <w:tab/>
-      </w:r>
-      <w:proofErr w:type="spellStart"/>
-      <w:r>
-        <w:rPr>
-          <w:rFonts w:ascii="Arial" w:hAnsi="Arial" w:cs="Arial"/>
-          <w:szCs w:val="18"/>
-          <w:highlight w:val="red"/>
-          <w:lang w:val="en-US"/>
-        </w:rPr>
-        <w:t>VoidType</w:t>
-      </w:r>
-      <w:proofErr w:type="spellEnd"/>
-      <w:r>
-        <w:rPr>
-          <w:rFonts w:ascii="Arial" w:hAnsi="Arial" w:cs="Arial"/>
-          <w:szCs w:val="18"/>
-          <w:lang w:val="en-US"/>
-        </w:rPr>
-        <w:tab/>
-      </w:r>
-      <w:r>
-        <w:rPr>
-          <w:rFonts w:ascii="Arial" w:hAnsi="Arial" w:cs="Arial"/>
-          <w:szCs w:val="18"/>
-          <w:lang w:val="en-US"/>
-        </w:rPr>
-        <w:tab/>
-        <w:t>|</w:t>
-      </w:r>
-    </w:p>
-    <w:p>
-      <w:pPr>
-        <w:pStyle w:val="NormalWeb"/>
-        <w:spacing w:before="0" w:beforeAutospacing="0" w:after="0" w:afterAutospacing="0" w:line="336" w:lineRule="atLeast"/>
-        <w:ind w:left="2880" w:hanging="2880"/>
-        <w:rPr>
-          <w:rFonts w:ascii="Arial" w:hAnsi="Arial" w:cs="Arial"/>
-          <w:szCs w:val="18"/>
-          <w:lang w:val="en-US"/>
-        </w:rPr>
-      </w:pPr>
-      <w:r>
-        <w:rPr>
-          <w:rFonts w:ascii="Arial" w:hAnsi="Arial" w:cs="Arial"/>
-          <w:szCs w:val="18"/>
-          <w:lang w:val="en-US"/>
-        </w:rPr>
-        <w:tab/>
-      </w:r>
-      <w:proofErr w:type="spellStart"/>
-      <w:r>
-        <w:rPr>
-          <w:rFonts w:ascii="Arial" w:hAnsi="Arial" w:cs="Arial"/>
-          <w:szCs w:val="18"/>
-          <w:highlight w:val="red"/>
-          <w:lang w:val="en-US"/>
-        </w:rPr>
-        <w:t>ObjectType</w:t>
-      </w:r>
-      <w:proofErr w:type="spellEnd"/>
-      <w:r>
-        <w:rPr>
-          <w:rFonts w:ascii="Arial" w:hAnsi="Arial" w:cs="Arial"/>
-          <w:szCs w:val="18"/>
-          <w:lang w:val="en-US"/>
-        </w:rPr>
-        <w:tab/>
-      </w:r>
-      <w:r>
-        <w:rPr>
-          <w:rFonts w:ascii="Arial" w:hAnsi="Arial" w:cs="Arial"/>
-          <w:szCs w:val="18"/>
-          <w:lang w:val="en-US"/>
-        </w:rPr>
-        <w:tab/>
-        <w:t>|</w:t>
-      </w:r>
-    </w:p>
-    <w:p>
-      <w:pPr>
-        <w:pStyle w:val="NormalWeb"/>
-        <w:spacing w:before="0" w:beforeAutospacing="0" w:after="0" w:afterAutospacing="0" w:line="336" w:lineRule="atLeast"/>
-        <w:ind w:left="2880" w:hanging="2880"/>
-        <w:rPr>
-          <w:rFonts w:ascii="Arial" w:hAnsi="Arial" w:cs="Arial"/>
-          <w:szCs w:val="18"/>
-          <w:lang w:val="en-US"/>
-        </w:rPr>
-      </w:pPr>
-      <w:r>
-        <w:rPr>
-          <w:rFonts w:ascii="Arial" w:hAnsi="Arial" w:cs="Arial"/>
-          <w:szCs w:val="18"/>
-          <w:lang w:val="en-US"/>
-        </w:rPr>
-        <w:tab/>
-      </w:r>
-      <w:proofErr w:type="spellStart"/>
-      <w:r>
-        <w:rPr>
-          <w:rFonts w:ascii="Arial" w:hAnsi="Arial" w:cs="Arial"/>
-          <w:szCs w:val="18"/>
-          <w:highlight w:val="red"/>
-          <w:lang w:val="en-US"/>
-        </w:rPr>
-        <w:t>StringType</w:t>
-      </w:r>
-      <w:proofErr w:type="spellEnd"/>
-      <w:r>
-        <w:rPr>
-          <w:rFonts w:ascii="Arial" w:hAnsi="Arial" w:cs="Arial"/>
-          <w:szCs w:val="18"/>
-          <w:lang w:val="en-US"/>
-        </w:rPr>
-        <w:tab/>
-      </w:r>
-      <w:r>
-        <w:rPr>
-          <w:rFonts w:ascii="Arial" w:hAnsi="Arial" w:cs="Arial"/>
-          <w:szCs w:val="18"/>
-          <w:lang w:val="en-US"/>
-        </w:rPr>
-        <w:tab/>
-        <w:t>|</w:t>
-      </w:r>
-    </w:p>
-    <w:p>
-      <w:pPr>
-        <w:pStyle w:val="NormalWeb"/>
-        <w:spacing w:before="0" w:beforeAutospacing="0" w:after="0" w:afterAutospacing="0" w:line="336" w:lineRule="atLeast"/>
-        <w:ind w:left="2880" w:hanging="2880"/>
-        <w:rPr>
-          <w:rFonts w:ascii="Arial" w:hAnsi="Arial" w:cs="Arial"/>
-          <w:szCs w:val="18"/>
-          <w:lang w:val="en-US"/>
-        </w:rPr>
-      </w:pPr>
-    </w:p>
-    <w:p>
-      <w:pPr>
-        <w:pStyle w:val="NormalWeb"/>
-        <w:spacing w:before="0" w:beforeAutospacing="0" w:after="0" w:afterAutospacing="0" w:line="336" w:lineRule="atLeast"/>
-        <w:ind w:left="1410" w:hanging="1410"/>
-        <w:rPr>
           <w:rFonts w:ascii="Arial" w:hAnsi="Arial" w:cs="Arial"/>
           <w:szCs w:val="18"/>
           <w:lang w:val="en-US"/>
@@ -4220,6 +4221,14 @@
           <w:lang w:val="en-US"/>
         </w:rPr>
         <w:t>Expression</w:t>
+      </w:r>
+      <w:r>
+        <w:rPr>
+          <w:rFonts w:ascii="Arial" w:hAnsi="Arial" w:cs="Arial"/>
+          <w:color w:val="1F497D" w:themeColor="text2"/>
+          <w:lang w:val="en-US"/>
+        </w:rPr>
+        <w:t xml:space="preserve"> </w:t>
       </w:r>
     </w:p>
     <w:p>
@@ -5708,26 +5717,6 @@
       <w:pPr>
         <w:pStyle w:val="NormalWeb"/>
         <w:spacing w:before="0" w:beforeAutospacing="0" w:after="0" w:afterAutospacing="0" w:line="336" w:lineRule="atLeast"/>
-        <w:rPr>
-          <w:rFonts w:ascii="Arial" w:hAnsi="Arial" w:cs="Arial"/>
-          <w:lang w:val="en-US"/>
-        </w:rPr>
-      </w:pPr>
-    </w:p>
-    <w:p>
-      <w:pPr>
-        <w:pStyle w:val="NormalWeb"/>
-        <w:spacing w:before="0" w:beforeAutospacing="0" w:after="0" w:afterAutospacing="0" w:line="336" w:lineRule="atLeast"/>
-        <w:rPr>
-          <w:rFonts w:ascii="Arial" w:hAnsi="Arial" w:cs="Arial"/>
-          <w:lang w:val="en-US"/>
-        </w:rPr>
-      </w:pPr>
-    </w:p>
-    <w:p>
-      <w:pPr>
-        <w:pStyle w:val="NormalWeb"/>
-        <w:spacing w:before="0" w:beforeAutospacing="0" w:after="0" w:afterAutospacing="0" w:line="336" w:lineRule="atLeast"/>
         <w:ind w:left="1410" w:hanging="1410"/>
         <w:rPr>
           <w:rFonts w:ascii="Arial" w:hAnsi="Arial" w:cs="Arial"/>
@@ -7269,7 +7258,6 @@
           <w:rFonts w:ascii="Arial" w:hAnsi="Arial" w:cs="Arial"/>
           <w:lang w:val="en-US"/>
         </w:rPr>
-        <w:lastRenderedPageBreak/>
         <w:t>SubExpression</w:t>
       </w:r>
       <w:proofErr w:type="spellEnd"/>
@@ -7371,6 +7359,7 @@
           <w:rFonts w:ascii="Arial" w:hAnsi="Arial" w:cs="Arial"/>
           <w:lang w:val="en-US"/>
         </w:rPr>
+        <w:lastRenderedPageBreak/>
         <w:t>ArrayLookup</w:t>
       </w:r>
       <w:proofErr w:type="spellEnd"/>
@@ -9199,7 +9188,6 @@
           <w:rFonts w:ascii="Arial" w:hAnsi="Arial" w:cs="Arial"/>
           <w:lang w:val="en-US"/>
         </w:rPr>
-        <w:lastRenderedPageBreak/>
         <w:t>AllocationExpression</w:t>
       </w:r>
       <w:proofErr w:type="spellEnd"/>
@@ -9283,6 +9271,7 @@
           <w:rFonts w:ascii="Arial" w:hAnsi="Arial" w:cs="Arial"/>
           <w:lang w:val="en-US"/>
         </w:rPr>
+        <w:lastRenderedPageBreak/>
         <w:t>NotExpression</w:t>
       </w:r>
       <w:proofErr w:type="spellEnd"/>
@@ -11139,83 +11128,83 @@
           <w:szCs w:val="20"/>
           <w:lang w:val="es-CR"/>
         </w:rPr>
+        <w:t xml:space="preserve">    </w:t>
+      </w:r>
+    </w:p>
+    <w:p>
+      <w:pPr>
+        <w:rPr>
+          <w:rFonts w:ascii="Courier New" w:hAnsi="Courier New" w:cs="Courier New"/>
+          <w:sz w:val="20"/>
+          <w:szCs w:val="20"/>
+          <w:lang w:val="es-CR"/>
+        </w:rPr>
+      </w:pPr>
+      <w:r>
+        <w:rPr>
+          <w:rFonts w:ascii="Courier New" w:hAnsi="Courier New" w:cs="Courier New"/>
+          <w:sz w:val="20"/>
+          <w:szCs w:val="20"/>
+          <w:lang w:val="es-CR"/>
+        </w:rPr>
+        <w:t xml:space="preserve">    //</w:t>
+      </w:r>
+      <w:proofErr w:type="spellStart"/>
+      <w:r>
+        <w:rPr>
+          <w:rFonts w:ascii="Courier New" w:hAnsi="Courier New" w:cs="Courier New"/>
+          <w:sz w:val="20"/>
+          <w:szCs w:val="20"/>
+          <w:lang w:val="es-CR"/>
+        </w:rPr>
+        <w:t>listaners</w:t>
+      </w:r>
+      <w:proofErr w:type="spellEnd"/>
+      <w:r>
+        <w:rPr>
+          <w:rFonts w:ascii="Courier New" w:hAnsi="Courier New" w:cs="Courier New"/>
+          <w:sz w:val="20"/>
+          <w:szCs w:val="20"/>
+          <w:lang w:val="es-CR"/>
+        </w:rPr>
+        <w:t xml:space="preserve"> para los acciones objetos</w:t>
+      </w:r>
+    </w:p>
+    <w:p>
+      <w:pPr>
+        <w:rPr>
+          <w:rFonts w:ascii="Courier New" w:hAnsi="Courier New" w:cs="Courier New"/>
+          <w:sz w:val="20"/>
+          <w:szCs w:val="20"/>
+          <w:lang w:val="es-CR"/>
+        </w:rPr>
+      </w:pPr>
+      <w:r>
+        <w:rPr>
+          <w:rFonts w:ascii="Courier New" w:hAnsi="Courier New" w:cs="Courier New"/>
+          <w:sz w:val="20"/>
+          <w:szCs w:val="20"/>
+          <w:lang w:val="es-CR"/>
+        </w:rPr>
+        <w:t xml:space="preserve">    </w:t>
+      </w:r>
+    </w:p>
+    <w:p>
+      <w:pPr>
+        <w:rPr>
+          <w:rFonts w:ascii="Courier New" w:hAnsi="Courier New" w:cs="Courier New"/>
+          <w:sz w:val="20"/>
+          <w:szCs w:val="20"/>
+        </w:rPr>
+      </w:pPr>
+      <w:r>
+        <w:rPr>
+          <w:rFonts w:ascii="Courier New" w:hAnsi="Courier New" w:cs="Courier New"/>
+          <w:sz w:val="20"/>
+          <w:szCs w:val="20"/>
+          <w:lang w:val="es-CR"/>
+        </w:rPr>
         <w:lastRenderedPageBreak/>
-        <w:t xml:space="preserve">    </w:t>
-      </w:r>
-    </w:p>
-    <w:p>
-      <w:pPr>
-        <w:rPr>
-          <w:rFonts w:ascii="Courier New" w:hAnsi="Courier New" w:cs="Courier New"/>
-          <w:sz w:val="20"/>
-          <w:szCs w:val="20"/>
-          <w:lang w:val="es-CR"/>
-        </w:rPr>
-      </w:pPr>
-      <w:r>
-        <w:rPr>
-          <w:rFonts w:ascii="Courier New" w:hAnsi="Courier New" w:cs="Courier New"/>
-          <w:sz w:val="20"/>
-          <w:szCs w:val="20"/>
-          <w:lang w:val="es-CR"/>
-        </w:rPr>
-        <w:t xml:space="preserve">    //</w:t>
-      </w:r>
-      <w:proofErr w:type="spellStart"/>
-      <w:r>
-        <w:rPr>
-          <w:rFonts w:ascii="Courier New" w:hAnsi="Courier New" w:cs="Courier New"/>
-          <w:sz w:val="20"/>
-          <w:szCs w:val="20"/>
-          <w:lang w:val="es-CR"/>
-        </w:rPr>
-        <w:t>listaners</w:t>
-      </w:r>
-      <w:proofErr w:type="spellEnd"/>
-      <w:r>
-        <w:rPr>
-          <w:rFonts w:ascii="Courier New" w:hAnsi="Courier New" w:cs="Courier New"/>
-          <w:sz w:val="20"/>
-          <w:szCs w:val="20"/>
-          <w:lang w:val="es-CR"/>
-        </w:rPr>
-        <w:t xml:space="preserve"> para los acciones objetos</w:t>
-      </w:r>
-    </w:p>
-    <w:p>
-      <w:pPr>
-        <w:rPr>
-          <w:rFonts w:ascii="Courier New" w:hAnsi="Courier New" w:cs="Courier New"/>
-          <w:sz w:val="20"/>
-          <w:szCs w:val="20"/>
-          <w:lang w:val="es-CR"/>
-        </w:rPr>
-      </w:pPr>
-      <w:r>
-        <w:rPr>
-          <w:rFonts w:ascii="Courier New" w:hAnsi="Courier New" w:cs="Courier New"/>
-          <w:sz w:val="20"/>
-          <w:szCs w:val="20"/>
-          <w:lang w:val="es-CR"/>
-        </w:rPr>
-        <w:t xml:space="preserve">    </w:t>
-      </w:r>
-    </w:p>
-    <w:p>
-      <w:pPr>
-        <w:rPr>
-          <w:rFonts w:ascii="Courier New" w:hAnsi="Courier New" w:cs="Courier New"/>
-          <w:sz w:val="20"/>
-          <w:szCs w:val="20"/>
-        </w:rPr>
-      </w:pPr>
-      <w:r>
-        <w:rPr>
-          <w:rFonts w:ascii="Courier New" w:hAnsi="Courier New" w:cs="Courier New"/>
-          <w:sz w:val="20"/>
-          <w:szCs w:val="20"/>
-          <w:lang w:val="es-CR"/>
-        </w:rPr>
         <w:t xml:space="preserve">    </w:t>
       </w:r>
       <w:proofErr w:type="spellStart"/>

</xml_diff>

<commit_message>
CERO ERRORES parser AST
</commit_message>
<xml_diff>
--- a/gramatica.docx
+++ b/gramatica.docx
@@ -764,7 +764,6 @@
           <w:lang w:val="en-US"/>
         </w:rPr>
       </w:pPr>
-      <w:bookmarkStart w:id="0" w:name="_GoBack"/>
       <w:proofErr w:type="spellStart"/>
       <w:proofErr w:type="gramStart"/>
       <w:r>
@@ -792,7 +791,6 @@
         </w:rPr>
         <w:t xml:space="preserve"> </w:t>
       </w:r>
-      <w:bookmarkEnd w:id="0"/>
       <w:r>
         <w:rPr>
           <w:rFonts w:ascii="Arial" w:hAnsi="Arial" w:cs="Arial"/>
@@ -3047,6 +3045,7 @@
       <w:r>
         <w:rPr>
           <w:rFonts w:ascii="Arial" w:hAnsi="Arial" w:cs="Arial"/>
+          <w:b/>
           <w:szCs w:val="18"/>
           <w:highlight w:val="red"/>
           <w:lang w:val="en-US"/>
@@ -4217,15 +4216,13 @@
         <w:ind w:left="2880"/>
         <w:rPr>
           <w:rFonts w:ascii="Arial" w:hAnsi="Arial" w:cs="Arial"/>
-          <w:color w:val="4F81BD" w:themeColor="accent1"/>
-          <w:szCs w:val="18"/>
-          <w:lang w:val="en-US"/>
-        </w:rPr>
-      </w:pPr>
-      <w:r>
-        <w:rPr>
-          <w:rFonts w:ascii="Arial" w:hAnsi="Arial" w:cs="Arial"/>
-          <w:color w:val="1F497D" w:themeColor="text2"/>
+          <w:lang w:val="en-US"/>
+        </w:rPr>
+      </w:pPr>
+      <w:r>
+        <w:rPr>
+          <w:rFonts w:ascii="Arial" w:hAnsi="Arial" w:cs="Arial"/>
+          <w:highlight w:val="red"/>
           <w:lang w:val="en-US"/>
         </w:rPr>
         <w:t>Expression</w:t>
@@ -4233,11 +4230,34 @@
       <w:r>
         <w:rPr>
           <w:rFonts w:ascii="Arial" w:hAnsi="Arial" w:cs="Arial"/>
-          <w:color w:val="1F497D" w:themeColor="text2"/>
           <w:lang w:val="en-US"/>
         </w:rPr>
         <w:t xml:space="preserve"> </w:t>
       </w:r>
+    </w:p>
+    <w:p>
+      <w:pPr>
+        <w:pStyle w:val="NormalWeb"/>
+        <w:spacing w:before="0" w:beforeAutospacing="0" w:after="0" w:afterAutospacing="0" w:line="336" w:lineRule="atLeast"/>
+        <w:ind w:left="2880"/>
+        <w:rPr>
+          <w:rFonts w:ascii="Arial" w:hAnsi="Arial" w:cs="Arial"/>
+          <w:szCs w:val="18"/>
+          <w:lang w:val="en-US"/>
+        </w:rPr>
+      </w:pPr>
+      <w:proofErr w:type="spellStart"/>
+      <w:r>
+        <w:rPr>
+          <w:rFonts w:ascii="Arial" w:hAnsi="Arial" w:cs="Arial"/>
+          <w:highlight w:val="red"/>
+          <w:lang w:val="en-US"/>
+        </w:rPr>
+        <w:t>AssigmentRest</w:t>
+      </w:r>
+      <w:bookmarkStart w:id="0" w:name="_GoBack"/>
+      <w:bookmarkEnd w:id="0"/>
+      <w:proofErr w:type="spellEnd"/>
     </w:p>
     <w:p>
       <w:pPr>
@@ -5068,6 +5088,7 @@
           <w:rFonts w:ascii="Arial" w:hAnsi="Arial" w:cs="Arial"/>
           <w:lang w:val="en-US"/>
         </w:rPr>
+        <w:lastRenderedPageBreak/>
         <w:t>IfElseStatement</w:t>
       </w:r>
       <w:proofErr w:type="spellEnd"/>
@@ -7367,7 +7388,6 @@
           <w:rFonts w:ascii="Arial" w:hAnsi="Arial" w:cs="Arial"/>
           <w:lang w:val="en-US"/>
         </w:rPr>
-        <w:lastRenderedPageBreak/>
         <w:t>ArrayLookup</w:t>
       </w:r>
       <w:proofErr w:type="spellEnd"/>
@@ -9279,7 +9299,6 @@
           <w:rFonts w:ascii="Arial" w:hAnsi="Arial" w:cs="Arial"/>
           <w:lang w:val="en-US"/>
         </w:rPr>
-        <w:lastRenderedPageBreak/>
         <w:t>NotExpression</w:t>
       </w:r>
       <w:proofErr w:type="spellEnd"/>
@@ -11155,6 +11174,7 @@
           <w:szCs w:val="20"/>
           <w:lang w:val="es-CR"/>
         </w:rPr>
+        <w:lastRenderedPageBreak/>
         <w:t xml:space="preserve">    //</w:t>
       </w:r>
       <w:proofErr w:type="spellStart"/>
@@ -11212,7 +11232,6 @@
           <w:szCs w:val="20"/>
           <w:lang w:val="es-CR"/>
         </w:rPr>
-        <w:lastRenderedPageBreak/>
         <w:t xml:space="preserve">    </w:t>
       </w:r>
       <w:proofErr w:type="spellStart"/>

</xml_diff>

<commit_message>
AST Print 100% + features
</commit_message>
<xml_diff>
--- a/gramatica.docx
+++ b/gramatica.docx
@@ -2166,7 +2166,18 @@
           <w:szCs w:val="18"/>
           <w:lang w:val="en-US"/>
         </w:rPr>
-        <w:t xml:space="preserve">Expression </w:t>
+        <w:t>Expre</w:t>
+      </w:r>
+      <w:bookmarkStart w:id="0" w:name="_GoBack"/>
+      <w:bookmarkEnd w:id="0"/>
+      <w:r>
+        <w:rPr>
+          <w:rFonts w:ascii="Arial" w:hAnsi="Arial" w:cs="Arial"/>
+          <w:color w:val="4F81BD" w:themeColor="accent1"/>
+          <w:szCs w:val="18"/>
+          <w:lang w:val="en-US"/>
+        </w:rPr>
+        <w:t xml:space="preserve">ssion </w:t>
       </w:r>
       <w:r>
         <w:rPr>
@@ -5338,6 +5349,7 @@
         </w:rPr>
       </w:pPr>
       <w:proofErr w:type="spellStart"/>
+      <w:proofErr w:type="gramStart"/>
       <w:r>
         <w:rPr>
           <w:rFonts w:ascii="Arial" w:hAnsi="Arial" w:cs="Arial"/>
@@ -5351,7 +5363,15 @@
           <w:rFonts w:ascii="Arial" w:hAnsi="Arial" w:cs="Arial"/>
           <w:lang w:val="en-US"/>
         </w:rPr>
-        <w:t xml:space="preserve"> ::= </w:t>
+        <w:t xml:space="preserve"> :</w:t>
+      </w:r>
+      <w:proofErr w:type="gramEnd"/>
+      <w:r>
+        <w:rPr>
+          <w:rFonts w:ascii="Arial" w:hAnsi="Arial" w:cs="Arial"/>
+          <w:lang w:val="en-US"/>
+        </w:rPr>
+        <w:t xml:space="preserve">:= </w:t>
       </w:r>
       <w:r>
         <w:rPr>
@@ -5472,8 +5492,6 @@
         </w:rPr>
         <w:t xml:space="preserve">Identifier </w:t>
       </w:r>
-      <w:bookmarkStart w:id="0" w:name="_GoBack"/>
-      <w:bookmarkEnd w:id="0"/>
       <w:r>
         <w:rPr>
           <w:rFonts w:ascii="Arial" w:hAnsi="Arial" w:cs="Arial"/>
@@ -8984,6 +9002,7 @@
           <w:tab w:val="left" w:pos="7788"/>
         </w:tabs>
         <w:spacing w:before="0" w:beforeAutospacing="0" w:after="0" w:afterAutospacing="0" w:line="336" w:lineRule="atLeast"/>
+        <w:ind w:left="1440" w:hanging="1440"/>
         <w:rPr>
           <w:rFonts w:ascii="Arial" w:hAnsi="Arial" w:cs="Arial"/>
           <w:lang w:val="en-US"/>
@@ -10112,7 +10131,33 @@
           <w:sz w:val="20"/>
           <w:szCs w:val="20"/>
         </w:rPr>
-        <w:t xml:space="preserve"> java.awt.*</w:t>
+        <w:t xml:space="preserve"> </w:t>
+      </w:r>
+      <w:proofErr w:type="spellStart"/>
+      <w:r>
+        <w:rPr>
+          <w:rFonts w:ascii="Courier New" w:hAnsi="Courier New" w:cs="Courier New"/>
+          <w:sz w:val="20"/>
+          <w:szCs w:val="20"/>
+        </w:rPr>
+        <w:t>java.awt</w:t>
+      </w:r>
+      <w:proofErr w:type="spellEnd"/>
+      <w:r>
+        <w:rPr>
+          <w:rFonts w:ascii="Courier New" w:hAnsi="Courier New" w:cs="Courier New"/>
+          <w:sz w:val="20"/>
+          <w:szCs w:val="20"/>
+        </w:rPr>
+        <w:t>.*</w:t>
+      </w:r>
+      <w:r>
+        <w:rPr>
+          <w:rFonts w:ascii="Courier New" w:hAnsi="Courier New" w:cs="Courier New"/>
+          <w:sz w:val="20"/>
+          <w:szCs w:val="20"/>
+        </w:rPr>
+        <w:t>;</w:t>
       </w:r>
     </w:p>
     <w:p>
@@ -13426,38 +13471,18 @@
           <w:lang w:val="es-CR"/>
         </w:rPr>
       </w:pPr>
-      <w:r>
-        <w:fldChar w:fldCharType="begin"/>
-      </w:r>
-      <w:r>
-        <w:rPr>
-          <w:lang w:val="es-CR"/>
-        </w:rPr>
-        <w:instrText xml:space="preserve"> HYPERLINK "http://www.cse.iitm.ac.in/" </w:instrText>
-      </w:r>
-      <w:r>
-        <w:fldChar w:fldCharType="separate"/>
-      </w:r>
-      <w:r>
-        <w:rPr>
-          <w:rStyle w:val="Hipervnculo"/>
-          <w:rFonts w:ascii="Courier New" w:hAnsi="Courier New" w:cs="Courier New"/>
-          <w:sz w:val="20"/>
-          <w:szCs w:val="20"/>
-          <w:lang w:val="es-CR"/>
-        </w:rPr>
-        <w:t>http://www.cse.iitm.ac.in/</w:t>
-      </w:r>
-      <w:r>
-        <w:rPr>
-          <w:rStyle w:val="Hipervnculo"/>
-          <w:rFonts w:ascii="Courier New" w:hAnsi="Courier New" w:cs="Courier New"/>
-          <w:sz w:val="20"/>
-          <w:szCs w:val="20"/>
-          <w:lang w:val="es-CR"/>
-        </w:rPr>
-        <w:fldChar w:fldCharType="end"/>
-      </w:r>
+      <w:hyperlink r:id="rId8" w:history="1">
+        <w:r>
+          <w:rPr>
+            <w:rStyle w:val="Hipervnculo"/>
+            <w:rFonts w:ascii="Courier New" w:hAnsi="Courier New" w:cs="Courier New"/>
+            <w:sz w:val="20"/>
+            <w:szCs w:val="20"/>
+            <w:lang w:val="es-CR"/>
+          </w:rPr>
+          <w:t>http://www.cse.iitm.ac.in/</w:t>
+        </w:r>
+      </w:hyperlink>
     </w:p>
     <w:p>
       <w:pPr>
@@ -13524,7 +13549,7 @@
           <w:lang w:val="es-CR"/>
         </w:rPr>
       </w:pPr>
-      <w:hyperlink r:id="rId8" w:history="1">
+      <w:hyperlink r:id="rId9" w:history="1">
         <w:r>
           <w:rPr>
             <w:rStyle w:val="Hipervnculo"/>
@@ -13547,7 +13572,7 @@
           <w:lang w:val="es-CR"/>
         </w:rPr>
       </w:pPr>
-      <w:hyperlink r:id="rId9" w:history="1">
+      <w:hyperlink r:id="rId10" w:history="1">
         <w:r>
           <w:rPr>
             <w:rStyle w:val="Hipervnculo"/>

</xml_diff>